<commit_message>
Added relative difference and ratio to difference QTL scans. Enabled analysis of binary traits. Minor bug fixes.
</commit_message>
<xml_diff>
--- a/Documentation.docx
+++ b/Documentation.docx
@@ -208,7 +208,10 @@
         <w:t>: p-value &lt; 0.05,</w:t>
       </w:r>
       <w:r>
-        <w:t xml:space="preserve"> based upon 200 permutations). </w:t>
+        <w:t xml:space="preserve"> based upon 1</w:t>
+      </w:r>
+      <w:r>
+        <w:t xml:space="preserve">00 permutations). </w:t>
       </w:r>
       <w:r>
         <w:t xml:space="preserve"> See description of the R/qtl scantwo function.</w:t>
@@ -229,7 +232,13 @@
         <w:t>4) Single QTL model genome scan and stepwise model a</w:t>
       </w:r>
       <w:r>
-        <w:t>nalysis of function valued traits (</w:t>
+        <w:t>nalysis of function valued traits</w:t>
+      </w:r>
+      <w:r>
+        <w:t xml:space="preserve"> with up to 9 cofactors </w:t>
+      </w:r>
+      <w:r>
+        <w:t>(</w:t>
       </w:r>
       <w:r>
         <w:t>temporal or spatial</w:t>
@@ -302,12 +311,12 @@
     </w:p>
     <w:p>
       <w:r>
+        <w:lastRenderedPageBreak/>
         <w:t>multiprocessing</w:t>
       </w:r>
     </w:p>
     <w:p>
       <w:r>
-        <w:lastRenderedPageBreak/>
         <w:t>numpy</w:t>
       </w:r>
     </w:p>
@@ -508,7 +517,13 @@
     <w:p/>
     <w:p>
       <w:r>
-        <w:t xml:space="preserve">You’ll want to run this program on a large computer server. Our current implementation requires 1-2 GB of RAM per trait at time of analysis. This can be </w:t>
+        <w:t>You’ll want to run this program on a large computer server. Our current implementation requires 1-</w:t>
+      </w:r>
+      <w:r>
+        <w:t>3</w:t>
+      </w:r>
+      <w:r>
+        <w:t xml:space="preserve"> GB of RAM per trait at time of analysis. This can be </w:t>
       </w:r>
       <w:r>
         <w:t>an issue if you want to analyze many</w:t>
@@ -780,6 +795,19 @@
     </w:p>
     <w:p/>
     <w:p>
+      <w:r>
+        <w:t>d – distribution/model type (is this a normal, binary, or 2-part or non-parametric) Note that choosing binary distribution will eliminate the possibility to do a comparison analysis</w:t>
+      </w:r>
+    </w:p>
+    <w:p/>
+    <w:p>
+      <w:r>
+        <w:t>q – Method to use for QTL analysis (currently all is done using Haley-Knott regression)</w:t>
+      </w:r>
+    </w:p>
+    <w:p/>
+    <w:p/>
+    <w:p>
       <w:pPr>
         <w:rPr>
           <w:u w:val="single"/>
@@ -790,25 +818,6 @@
           <w:u w:val="single"/>
         </w:rPr>
         <w:t>Other arguments that will be added in the future:</w:t>
-      </w:r>
-    </w:p>
-    <w:p>
-      <w:r>
-        <w:t xml:space="preserve">d – </w:t>
-      </w:r>
-      <w:r>
-        <w:t>distribution/</w:t>
-      </w:r>
-      <w:r>
-        <w:t>model type (is this a</w:t>
-      </w:r>
-      <w:r>
-        <w:t xml:space="preserve"> normal, binary, or 2-part or non-parametric)</w:t>
-      </w:r>
-    </w:p>
-    <w:p>
-      <w:r>
-        <w:t>q – Method to use for QTL analysis (currently all is done using Haley-Knott regression)</w:t>
       </w:r>
     </w:p>
     <w:p>
@@ -1160,7 +1169,19 @@
     <w:p/>
     <w:p>
       <w:r>
-        <w:t>The standard output the foxy_qtl_pipeline is a structured hierarchy of directories. The hierarchy will change slightly if the user indicates they are doing a comparison between treatments (wet v. dry | dense v. sparse) or a trait from a single environment. In this case (comparison flag is ‘y’; -c y), the mathematical difference between each trait is calculated and run as an additional trait.</w:t>
+        <w:t>The standard output the foxy_qtl_pipeline is a structured hierarchy of directories. The hierarchy will change slightly if the user indicates they are doing a comparison between treatments (wet v. dry | dense v. sparse) or a trait from a single environment. In this case (comparison flag is ‘y’; -c y), the mathematical difference</w:t>
+      </w:r>
+      <w:r>
+        <w:t>, the relative difference and ratio</w:t>
+      </w:r>
+      <w:r>
+        <w:t xml:space="preserve"> between each trait is calculated and run as an additional trait</w:t>
+      </w:r>
+      <w:r>
+        <w:t xml:space="preserve"> set</w:t>
+      </w:r>
+      <w:r>
+        <w:t>.</w:t>
       </w:r>
     </w:p>
     <w:p/>
@@ -1938,7 +1959,16 @@
         <w:t>This will produce a file named ‘</w:t>
       </w:r>
       <w:r>
-        <w:t>example_output_concatenated_summary_table.csv’. This table is identical to the summary tables for the individual traits but contains additional columns. The tables contain columns that provide the name of the trait (height_46_DN14), treatment (dense), experiment (DN14), year (2014), and type. Type = raw means that this QTL was detected in a standard trait. Type = diff means that this QTL was detected by using the numerical difference between treatments as a trait.</w:t>
+        <w:t xml:space="preserve">example_output_concatenated_summary_table.csv’. This table is identical to the summary tables for the individual traits but contains additional columns. The tables contain columns that provide the name of the trait (height_46_DN14), treatment (dense), experiment (DN14), year (2014), and type. Type = raw means that this QTL was detected in a standard trait. Type = </w:t>
+      </w:r>
+      <w:r>
+        <w:t>comp</w:t>
+      </w:r>
+      <w:r>
+        <w:t xml:space="preserve"> means that this QTL was detected by using the numerical difference</w:t>
+      </w:r>
+      <w:r>
+        <w:t>, the relative difference and the ratio between treatments as a trait (can be comp_diff, comp_rel_diff, or comp_ratio).</w:t>
       </w:r>
     </w:p>
     <w:p/>
@@ -2186,21 +2216,58 @@
     </w:p>
     <w:p/>
     <w:p>
+      <w:r>
+        <w:t xml:space="preserve">Max Feldman </w:t>
+      </w:r>
+    </w:p>
+    <w:p>
+      <w:r>
+        <w:t>mfeldman@danforthcenter.org</w:t>
+      </w:r>
+    </w:p>
+    <w:p/>
+    <w:p>
+      <w:r>
+        <w:t>Thank you for checking out our foxy_qtl_pipeline! =)</w:t>
+      </w:r>
+    </w:p>
+    <w:p/>
+    <w:p>
+      <w:r>
+        <w:t>References:</w:t>
+      </w:r>
+      <w:r>
+        <w:t xml:space="preserve"> </w:t>
+      </w:r>
+      <w:r>
+        <w:br/>
+        <w:t xml:space="preserve">1] </w:t>
+      </w:r>
+      <w:r>
+        <w:t>Broman KW, Wu H, Sen Ś, Churchill GA (2003) R/qtl: QTL mapping in experimental crosses. Bioinformatics 19:889-890</w:t>
+      </w:r>
+    </w:p>
+    <w:p/>
+    <w:p>
+      <w:r>
+        <w:t xml:space="preserve">2] </w:t>
+      </w:r>
+      <w:r>
+        <w:t xml:space="preserve">Kwak et al. (2014) A simple </w:t>
+      </w:r>
+      <w:r>
+        <w:t xml:space="preserve">regression-based method to map </w:t>
+      </w:r>
+      <w:r>
+        <w:t>quantitative trait loci underl</w:t>
+      </w:r>
+      <w:r>
+        <w:t>ying function-valued phenotypes.</w:t>
+      </w:r>
       <w:bookmarkStart w:id="0" w:name="_GoBack"/>
       <w:bookmarkEnd w:id="0"/>
       <w:r>
-        <w:t xml:space="preserve">Max Feldman </w:t>
-      </w:r>
-    </w:p>
-    <w:p>
-      <w:r>
-        <w:t>mfeldman@danforthcenter.org</w:t>
-      </w:r>
-    </w:p>
-    <w:p/>
-    <w:p>
-      <w:r>
-        <w:t>Thank you for checking out our foxy_qtl_pipeline! =)</w:t>
+        <w:t xml:space="preserve"> Genetics 197: 1409-1416</w:t>
       </w:r>
     </w:p>
     <w:sectPr>

</xml_diff>

<commit_message>
removed variance partitioning script, minor bug fixes in time_series_qtl scripts
</commit_message>
<xml_diff>
--- a/Documentation.docx
+++ b/Documentation.docx
@@ -32,17 +32,27 @@
       <w:r>
         <w:t xml:space="preserve"> </w:t>
       </w:r>
+      <w:proofErr w:type="spellStart"/>
       <w:r>
         <w:rPr>
           <w:b/>
         </w:rPr>
         <w:t>foxy_qtl_pipeline</w:t>
       </w:r>
+      <w:proofErr w:type="spellEnd"/>
       <w:r>
         <w:t>.</w:t>
       </w:r>
       <w:r>
-        <w:t xml:space="preserve"> It was written by Max Feldman and Rachel Paul with </w:t>
+        <w:t xml:space="preserve"> </w:t>
+      </w:r>
+      <w:proofErr w:type="gramStart"/>
+      <w:r>
+        <w:t>It was written by Max Feldman and Rachel Paul</w:t>
+      </w:r>
+      <w:proofErr w:type="gramEnd"/>
+      <w:r>
+        <w:t xml:space="preserve"> with </w:t>
       </w:r>
       <w:r>
         <w:t>conceptual support</w:t>
@@ -63,7 +73,15 @@
         <w:t xml:space="preserve">performs linkage-mapping </w:t>
       </w:r>
       <w:r>
-        <w:t>analysis of biparental genetic mapping populations</w:t>
+        <w:t xml:space="preserve">analysis of </w:t>
+      </w:r>
+      <w:proofErr w:type="spellStart"/>
+      <w:r>
+        <w:t>biparental</w:t>
+      </w:r>
+      <w:proofErr w:type="spellEnd"/>
+      <w:r>
+        <w:t xml:space="preserve"> genetic mapping populations</w:t>
       </w:r>
       <w:r>
         <w:t xml:space="preserve"> to identify quantitative trait loci (QTL)</w:t>
@@ -75,8 +93,16 @@
         <w:rPr>
           <w:b/>
         </w:rPr>
-        <w:t>R/qtl</w:t>
-      </w:r>
+        <w:t>R/</w:t>
+      </w:r>
+      <w:proofErr w:type="spellStart"/>
+      <w:r>
+        <w:rPr>
+          <w:b/>
+        </w:rPr>
+        <w:t>qtl</w:t>
+      </w:r>
+      <w:proofErr w:type="spellEnd"/>
       <w:r>
         <w:t xml:space="preserve"> [1]</w:t>
       </w:r>
@@ -190,13 +216,37 @@
         <w:t>.</w:t>
       </w:r>
       <w:r>
-        <w:t xml:space="preserve"> See description of the R/qtl scanone function.</w:t>
-      </w:r>
-    </w:p>
-    <w:p/>
-    <w:p>
-      <w:r>
-        <w:t xml:space="preserve">2) A two-dimensional genome scan </w:t>
+        <w:t xml:space="preserve"> See description of the R/</w:t>
+      </w:r>
+      <w:proofErr w:type="spellStart"/>
+      <w:r>
+        <w:t>qtl</w:t>
+      </w:r>
+      <w:proofErr w:type="spellEnd"/>
+      <w:r>
+        <w:t xml:space="preserve"> </w:t>
+      </w:r>
+      <w:proofErr w:type="spellStart"/>
+      <w:r>
+        <w:t>scanone</w:t>
+      </w:r>
+      <w:proofErr w:type="spellEnd"/>
+      <w:r>
+        <w:t xml:space="preserve"> function.</w:t>
+      </w:r>
+    </w:p>
+    <w:p/>
+    <w:p>
+      <w:r>
+        <w:t xml:space="preserve">2) A two-dimensional genome </w:t>
+      </w:r>
+      <w:proofErr w:type="gramStart"/>
+      <w:r>
+        <w:t>scan</w:t>
+      </w:r>
+      <w:proofErr w:type="gramEnd"/>
+      <w:r>
+        <w:t xml:space="preserve"> </w:t>
       </w:r>
       <w:r>
         <w:t>using</w:t>
@@ -214,7 +264,23 @@
         <w:t xml:space="preserve">00 permutations). </w:t>
       </w:r>
       <w:r>
-        <w:t xml:space="preserve"> See description of the R/qtl scantwo function.</w:t>
+        <w:t xml:space="preserve"> See description of the R/</w:t>
+      </w:r>
+      <w:proofErr w:type="spellStart"/>
+      <w:r>
+        <w:t>qtl</w:t>
+      </w:r>
+      <w:proofErr w:type="spellEnd"/>
+      <w:r>
+        <w:t xml:space="preserve"> </w:t>
+      </w:r>
+      <w:proofErr w:type="spellStart"/>
+      <w:r>
+        <w:t>scantwo</w:t>
+      </w:r>
+      <w:proofErr w:type="spellEnd"/>
+      <w:r>
+        <w:t xml:space="preserve"> function.</w:t>
       </w:r>
     </w:p>
     <w:p/>
@@ -223,13 +289,61 @@
         <w:t>3) A stepwise model selection (significance based upon penalized LOD score, estimated in either the first 2 analysis methods).</w:t>
       </w:r>
       <w:r>
-        <w:t xml:space="preserve"> This automatically seeds that model selection procedure with significant QTL from the results from the single genome scan (scanone). This analysis selects the best model based upon penalized LOD score. The penalties are derived from the results of scantwo analysis. Currently, the pipeline will assess models with up to 25 cofactors and considers pairs of loci (scan.pairs =T) during the analysis. See the description of the R/qtl stepwiseqtl function.</w:t>
-      </w:r>
-    </w:p>
-    <w:p/>
-    <w:p>
-      <w:r>
-        <w:t>4) Single QTL model genome scan and stepwise model a</w:t>
+        <w:t xml:space="preserve"> This automatically seeds that model selection procedure with significant QTL from the results from the single genome scan (</w:t>
+      </w:r>
+      <w:proofErr w:type="spellStart"/>
+      <w:r>
+        <w:t>scanone</w:t>
+      </w:r>
+      <w:proofErr w:type="spellEnd"/>
+      <w:r>
+        <w:t xml:space="preserve">). This analysis selects the best model based upon penalized LOD score. The penalties are derived from the results of </w:t>
+      </w:r>
+      <w:proofErr w:type="spellStart"/>
+      <w:r>
+        <w:t>scantwo</w:t>
+      </w:r>
+      <w:proofErr w:type="spellEnd"/>
+      <w:r>
+        <w:t xml:space="preserve"> analysis. Currently, the pipeline will assess models with up to 25 cofactors and considers pairs of loci (</w:t>
+      </w:r>
+      <w:proofErr w:type="spellStart"/>
+      <w:r>
+        <w:t>scan.pairs</w:t>
+      </w:r>
+      <w:proofErr w:type="spellEnd"/>
+      <w:r>
+        <w:t xml:space="preserve"> =T) during the analysis. See the description of the R/</w:t>
+      </w:r>
+      <w:proofErr w:type="spellStart"/>
+      <w:r>
+        <w:t>qtl</w:t>
+      </w:r>
+      <w:proofErr w:type="spellEnd"/>
+      <w:r>
+        <w:t xml:space="preserve"> </w:t>
+      </w:r>
+      <w:proofErr w:type="spellStart"/>
+      <w:r>
+        <w:t>stepwiseqtl</w:t>
+      </w:r>
+      <w:proofErr w:type="spellEnd"/>
+      <w:r>
+        <w:t xml:space="preserve"> function.</w:t>
+      </w:r>
+    </w:p>
+    <w:p/>
+    <w:p>
+      <w:r>
+        <w:t xml:space="preserve">4) Single QTL model genome </w:t>
+      </w:r>
+      <w:proofErr w:type="gramStart"/>
+      <w:r>
+        <w:t>scan</w:t>
+      </w:r>
+      <w:proofErr w:type="gramEnd"/>
+      <w:r>
+        <w:t xml:space="preserve"> and stepwise model a</w:t>
       </w:r>
       <w:r>
         <w:t>nalysis of function valued traits</w:t>
@@ -256,7 +370,15 @@
         <w:t xml:space="preserve"> </w:t>
       </w:r>
       <w:r>
-        <w:t>See the vignette for the ‘funqtl’ package.</w:t>
+        <w:t>See the vignette for the ‘</w:t>
+      </w:r>
+      <w:proofErr w:type="spellStart"/>
+      <w:r>
+        <w:t>funqtl</w:t>
+      </w:r>
+      <w:proofErr w:type="spellEnd"/>
+      <w:r>
+        <w:t>’ package.</w:t>
       </w:r>
     </w:p>
     <w:p/>
@@ -300,50 +422,78 @@
       </w:r>
     </w:p>
     <w:p>
+      <w:proofErr w:type="spellStart"/>
+      <w:proofErr w:type="gramStart"/>
       <w:r>
         <w:t>csv</w:t>
       </w:r>
-    </w:p>
-    <w:p>
+      <w:proofErr w:type="spellEnd"/>
+      <w:proofErr w:type="gramEnd"/>
+    </w:p>
+    <w:p>
+      <w:proofErr w:type="gramStart"/>
       <w:r>
         <w:t>glob</w:t>
       </w:r>
-    </w:p>
-    <w:p>
+      <w:proofErr w:type="gramEnd"/>
+    </w:p>
+    <w:p>
+      <w:proofErr w:type="gramStart"/>
       <w:r>
         <w:lastRenderedPageBreak/>
         <w:t>multiprocessing</w:t>
       </w:r>
-    </w:p>
-    <w:p>
+      <w:proofErr w:type="gramEnd"/>
+    </w:p>
+    <w:p>
+      <w:proofErr w:type="spellStart"/>
+      <w:proofErr w:type="gramStart"/>
       <w:r>
         <w:t>numpy</w:t>
       </w:r>
-    </w:p>
-    <w:p>
+      <w:proofErr w:type="spellEnd"/>
+      <w:proofErr w:type="gramEnd"/>
+    </w:p>
+    <w:p>
+      <w:proofErr w:type="spellStart"/>
+      <w:proofErr w:type="gramStart"/>
       <w:r>
         <w:t>optparse</w:t>
       </w:r>
-    </w:p>
-    <w:p>
+      <w:proofErr w:type="spellEnd"/>
+      <w:proofErr w:type="gramEnd"/>
+    </w:p>
+    <w:p>
+      <w:proofErr w:type="spellStart"/>
+      <w:proofErr w:type="gramStart"/>
       <w:r>
         <w:t>os.path</w:t>
       </w:r>
-    </w:p>
-    <w:p>
+      <w:proofErr w:type="spellEnd"/>
+      <w:proofErr w:type="gramEnd"/>
+    </w:p>
+    <w:p>
+      <w:proofErr w:type="gramStart"/>
       <w:r>
         <w:t>re</w:t>
       </w:r>
-    </w:p>
-    <w:p>
+      <w:proofErr w:type="gramEnd"/>
+    </w:p>
+    <w:p>
+      <w:proofErr w:type="spellStart"/>
+      <w:proofErr w:type="gramStart"/>
       <w:r>
         <w:t>subprocess</w:t>
       </w:r>
-    </w:p>
-    <w:p>
+      <w:proofErr w:type="spellEnd"/>
+      <w:proofErr w:type="gramEnd"/>
+    </w:p>
+    <w:p>
+      <w:proofErr w:type="gramStart"/>
       <w:r>
         <w:t>sys</w:t>
       </w:r>
+      <w:proofErr w:type="gramEnd"/>
     </w:p>
     <w:p/>
     <w:p>
@@ -355,29 +505,43 @@
       </w:r>
     </w:p>
     <w:p>
+      <w:proofErr w:type="spellStart"/>
+      <w:proofErr w:type="gramStart"/>
       <w:r>
         <w:t>funqtl</w:t>
       </w:r>
-    </w:p>
-    <w:p>
+      <w:proofErr w:type="spellEnd"/>
+      <w:proofErr w:type="gramEnd"/>
+    </w:p>
+    <w:p>
+      <w:proofErr w:type="gramStart"/>
       <w:r>
         <w:t>ggplot2</w:t>
       </w:r>
-    </w:p>
-    <w:p>
+      <w:proofErr w:type="gramEnd"/>
+    </w:p>
+    <w:p>
+      <w:proofErr w:type="gramStart"/>
       <w:r>
         <w:t>lattice</w:t>
       </w:r>
-    </w:p>
-    <w:p>
+      <w:proofErr w:type="gramEnd"/>
+    </w:p>
+    <w:p>
+      <w:proofErr w:type="gramStart"/>
       <w:r>
         <w:t>lme4</w:t>
       </w:r>
-    </w:p>
-    <w:p>
+      <w:proofErr w:type="gramEnd"/>
+    </w:p>
+    <w:p>
+      <w:proofErr w:type="spellStart"/>
+      <w:proofErr w:type="gramStart"/>
       <w:r>
         <w:t>qtl</w:t>
       </w:r>
+      <w:proofErr w:type="spellEnd"/>
+      <w:proofErr w:type="gramEnd"/>
     </w:p>
     <w:p/>
     <w:p>
@@ -415,7 +579,15 @@
         <w:t xml:space="preserve"> The user should check the normality</w:t>
       </w:r>
       <w:r>
-        <w:t xml:space="preserve"> assumption using a Shapiro-Wilks test before data is input. If data is not at least approximately normal Box-Cox transformation is recommended.</w:t>
+        <w:t xml:space="preserve"> assumption using a Shapiro-</w:t>
+      </w:r>
+      <w:proofErr w:type="spellStart"/>
+      <w:r>
+        <w:t>Wilks</w:t>
+      </w:r>
+      <w:proofErr w:type="spellEnd"/>
+      <w:r>
+        <w:t xml:space="preserve"> test before data is input. If data is not at least approximately normal Box-Cox transformation is recommended.</w:t>
       </w:r>
       <w:r>
         <w:t xml:space="preserve"> If </w:t>
@@ -501,7 +673,23 @@
           <w:sz w:val="28"/>
           <w:szCs w:val="28"/>
         </w:rPr>
-        <w:t>1) Download all relevant files from GitHub:</w:t>
+        <w:t xml:space="preserve">1) Download all relevant files from </w:t>
+      </w:r>
+      <w:proofErr w:type="spellStart"/>
+      <w:r>
+        <w:rPr>
+          <w:sz w:val="28"/>
+          <w:szCs w:val="28"/>
+        </w:rPr>
+        <w:t>GitHub</w:t>
+      </w:r>
+      <w:proofErr w:type="spellEnd"/>
+      <w:r>
+        <w:rPr>
+          <w:sz w:val="28"/>
+          <w:szCs w:val="28"/>
+        </w:rPr>
+        <w:t>:</w:t>
       </w:r>
     </w:p>
     <w:p>
@@ -584,7 +772,15 @@
     <w:p/>
     <w:p>
       <w:r>
-        <w:t>Current format this is a .csv file that contains a few fields that aren't necessary for the analysis. Please see file named: “qtl_data_format_example.csv”</w:t>
+        <w:t>Current format this is a .</w:t>
+      </w:r>
+      <w:proofErr w:type="spellStart"/>
+      <w:r>
+        <w:t>csv</w:t>
+      </w:r>
+      <w:proofErr w:type="spellEnd"/>
+      <w:r>
+        <w:t xml:space="preserve"> file that contains a few fields that aren't necessary for the analysis. Please see file named: “qtl_data_format_example.csv”</w:t>
       </w:r>
       <w:r>
         <w:t>.</w:t>
@@ -593,7 +789,15 @@
     <w:p/>
     <w:p>
       <w:r>
-        <w:t xml:space="preserve">** An important detail is that trait names cannot contain spaces or periods. Periods are currently used as a field delimiter to distinguish between the same trait measured in different treatments. </w:t>
+        <w:t xml:space="preserve">** An important detail is that trait names cannot contain spaces or periods. Periods are currently used as a field delimiter to distinguish between the same </w:t>
+      </w:r>
+      <w:proofErr w:type="gramStart"/>
+      <w:r>
+        <w:t>trait</w:t>
+      </w:r>
+      <w:proofErr w:type="gramEnd"/>
+      <w:r>
+        <w:t xml:space="preserve"> measured in different treatments. </w:t>
       </w:r>
     </w:p>
     <w:p/>
@@ -612,38 +816,94 @@
       </w:r>
     </w:p>
     <w:p>
-      <w:r>
-        <w:t>Obs – This is just an number entry number sometimes recorded by an instrument but can be as simple as row number</w:t>
-      </w:r>
-    </w:p>
-    <w:p/>
-    <w:p>
-      <w:r>
-        <w:t>experiment – This is usually an identifier that specifies a 2 character description of experiment and the year.</w:t>
-      </w:r>
-    </w:p>
-    <w:p/>
-    <w:p>
-      <w:r>
-        <w:t>year – What year is the data from?</w:t>
-      </w:r>
-    </w:p>
-    <w:p/>
-    <w:p>
-      <w:r>
-        <w:t>treatment – Is there a contrast being performed (wet v. dry | dense v. sparse)? If no treatment just specify the same string for each entry (“none” for example).</w:t>
-      </w:r>
-    </w:p>
-    <w:p/>
-    <w:p>
-      <w:r>
-        <w:t>plot – Setaria grow outs can be summarized by overall plot. If you experiment does not contain multiple plot you can just specify the plot using the same string for each entry (“none” for example)</w:t>
-      </w:r>
-    </w:p>
-    <w:p/>
-    <w:p>
-      <w:r>
-        <w:t xml:space="preserve">subplot_id – This is a string that associates </w:t>
+      <w:proofErr w:type="spellStart"/>
+      <w:r>
+        <w:t>Obs</w:t>
+      </w:r>
+      <w:proofErr w:type="spellEnd"/>
+      <w:r>
+        <w:t xml:space="preserve"> – This is just an number entry number sometimes recorded by an instrument but can be as simple as row number</w:t>
+      </w:r>
+    </w:p>
+    <w:p/>
+    <w:p>
+      <w:proofErr w:type="gramStart"/>
+      <w:r>
+        <w:t>experiment</w:t>
+      </w:r>
+      <w:proofErr w:type="gramEnd"/>
+      <w:r>
+        <w:t xml:space="preserve"> – This is usually an identifier that specifies a 2 character description of experiment and the year.</w:t>
+      </w:r>
+    </w:p>
+    <w:p/>
+    <w:p>
+      <w:proofErr w:type="gramStart"/>
+      <w:r>
+        <w:t>year</w:t>
+      </w:r>
+      <w:proofErr w:type="gramEnd"/>
+      <w:r>
+        <w:t xml:space="preserve"> – What year is the data from?</w:t>
+      </w:r>
+    </w:p>
+    <w:p/>
+    <w:p>
+      <w:proofErr w:type="gramStart"/>
+      <w:r>
+        <w:t>treatment</w:t>
+      </w:r>
+      <w:proofErr w:type="gramEnd"/>
+      <w:r>
+        <w:t xml:space="preserve"> – Is there a contrast being performed (wet v. dry | dense v. sparse)? </w:t>
+      </w:r>
+      <w:proofErr w:type="gramStart"/>
+      <w:r>
+        <w:t>If no treatment just specify the same string for each entry (“none” for example).</w:t>
+      </w:r>
+      <w:proofErr w:type="gramEnd"/>
+    </w:p>
+    <w:p/>
+    <w:p>
+      <w:proofErr w:type="gramStart"/>
+      <w:r>
+        <w:t>plot</w:t>
+      </w:r>
+      <w:proofErr w:type="gramEnd"/>
+      <w:r>
+        <w:t xml:space="preserve"> – </w:t>
+      </w:r>
+      <w:proofErr w:type="spellStart"/>
+      <w:r>
+        <w:t>Setaria</w:t>
+      </w:r>
+      <w:proofErr w:type="spellEnd"/>
+      <w:r>
+        <w:t xml:space="preserve"> grow outs can be summarized by overall plot. If you experiment does not contain multiple </w:t>
+      </w:r>
+      <w:proofErr w:type="gramStart"/>
+      <w:r>
+        <w:t>plot</w:t>
+      </w:r>
+      <w:proofErr w:type="gramEnd"/>
+      <w:r>
+        <w:t xml:space="preserve"> you can just specify the plot using the same string for each entry (“none” for example)</w:t>
+      </w:r>
+    </w:p>
+    <w:p/>
+    <w:p>
+      <w:proofErr w:type="spellStart"/>
+      <w:proofErr w:type="gramStart"/>
+      <w:r>
+        <w:t>subplot</w:t>
+      </w:r>
+      <w:proofErr w:type="gramEnd"/>
+      <w:r>
+        <w:t>_id</w:t>
+      </w:r>
+      <w:proofErr w:type="spellEnd"/>
+      <w:r>
+        <w:t xml:space="preserve"> – This is a string that associates </w:t>
       </w:r>
       <w:r>
         <w:t>the individual plant location within the plot (can also specify “none”).</w:t>
@@ -651,14 +911,32 @@
     </w:p>
     <w:p/>
     <w:p>
-      <w:r>
-        <w:t>id – This is the name of the RIL. The nomenclature you use must match the  names in the genetic map. We generally use the format “RIL_001”.</w:t>
-      </w:r>
-    </w:p>
-    <w:p/>
-    <w:p>
-      <w:r>
-        <w:t>sampling – This is a subcategory that can be used to distinguish between identical plants sampled at different time points (usually, this is imputed as “none”).</w:t>
+      <w:proofErr w:type="gramStart"/>
+      <w:r>
+        <w:t>id</w:t>
+      </w:r>
+      <w:proofErr w:type="gramEnd"/>
+      <w:r>
+        <w:t xml:space="preserve"> – This is the name of the RIL. The nomenclature you use must match </w:t>
+      </w:r>
+      <w:proofErr w:type="gramStart"/>
+      <w:r>
+        <w:t>the  names</w:t>
+      </w:r>
+      <w:proofErr w:type="gramEnd"/>
+      <w:r>
+        <w:t xml:space="preserve"> in the genetic map. We generally use the format “RIL_001”.</w:t>
+      </w:r>
+    </w:p>
+    <w:p/>
+    <w:p>
+      <w:proofErr w:type="gramStart"/>
+      <w:r>
+        <w:t>sampling</w:t>
+      </w:r>
+      <w:proofErr w:type="gramEnd"/>
+      <w:r>
+        <w:t xml:space="preserve"> – This is a subcategory that can be used to distinguish between identical plants sampled at different time points (usually, this is imputed as “none”).</w:t>
       </w:r>
     </w:p>
     <w:p/>
@@ -706,28 +984,135 @@
           <w:color w:val="FFFFFF" w:themeColor="background1"/>
           <w:highlight w:val="black"/>
         </w:rPr>
-        <w:t>[user@computer~]$</w:t>
-      </w:r>
-      <w:r>
-        <w:rPr>
-          <w:highlight w:val="black"/>
-        </w:rPr>
-        <w:t xml:space="preserve"> </w:t>
-      </w:r>
+        <w:t>[</w:t>
+      </w:r>
+      <w:proofErr w:type="spellStart"/>
+      <w:proofErr w:type="gramStart"/>
       <w:r>
         <w:rPr>
           <w:color w:val="FFFFFF" w:themeColor="background1"/>
           <w:highlight w:val="black"/>
         </w:rPr>
-        <w:t xml:space="preserve">python foxy_qtl_pipeline.py –i input_file.csv -o name_of_output_directory </w:t>
-      </w:r>
+        <w:t>user@computer</w:t>
+      </w:r>
+      <w:proofErr w:type="spellEnd"/>
+      <w:proofErr w:type="gramEnd"/>
       <w:r>
         <w:rPr>
           <w:color w:val="FFFFFF" w:themeColor="background1"/>
           <w:highlight w:val="black"/>
         </w:rPr>
-        <w:t>-c [y|n] -m name_of_genetic_map -s [y|n] -t riself</w:t>
-      </w:r>
+        <w:t>~]$</w:t>
+      </w:r>
+      <w:r>
+        <w:rPr>
+          <w:highlight w:val="black"/>
+        </w:rPr>
+        <w:t xml:space="preserve"> </w:t>
+      </w:r>
+      <w:r>
+        <w:rPr>
+          <w:color w:val="FFFFFF" w:themeColor="background1"/>
+          <w:highlight w:val="black"/>
+        </w:rPr>
+        <w:t>python foxy_qtl_pipeline.py –</w:t>
+      </w:r>
+      <w:proofErr w:type="spellStart"/>
+      <w:r>
+        <w:rPr>
+          <w:color w:val="FFFFFF" w:themeColor="background1"/>
+          <w:highlight w:val="black"/>
+        </w:rPr>
+        <w:t>i</w:t>
+      </w:r>
+      <w:proofErr w:type="spellEnd"/>
+      <w:r>
+        <w:rPr>
+          <w:color w:val="FFFFFF" w:themeColor="background1"/>
+          <w:highlight w:val="black"/>
+        </w:rPr>
+        <w:t xml:space="preserve"> input_file.csv -o </w:t>
+      </w:r>
+      <w:proofErr w:type="spellStart"/>
+      <w:r>
+        <w:rPr>
+          <w:color w:val="FFFFFF" w:themeColor="background1"/>
+          <w:highlight w:val="black"/>
+        </w:rPr>
+        <w:t>name_of_output_directory</w:t>
+      </w:r>
+      <w:proofErr w:type="spellEnd"/>
+      <w:r>
+        <w:rPr>
+          <w:color w:val="FFFFFF" w:themeColor="background1"/>
+          <w:highlight w:val="black"/>
+        </w:rPr>
+        <w:t xml:space="preserve"> </w:t>
+      </w:r>
+      <w:r>
+        <w:rPr>
+          <w:color w:val="FFFFFF" w:themeColor="background1"/>
+          <w:highlight w:val="black"/>
+        </w:rPr>
+        <w:t>-c [</w:t>
+      </w:r>
+      <w:proofErr w:type="spellStart"/>
+      <w:r>
+        <w:rPr>
+          <w:color w:val="FFFFFF" w:themeColor="background1"/>
+          <w:highlight w:val="black"/>
+        </w:rPr>
+        <w:t>y|n</w:t>
+      </w:r>
+      <w:proofErr w:type="spellEnd"/>
+      <w:r>
+        <w:rPr>
+          <w:color w:val="FFFFFF" w:themeColor="background1"/>
+          <w:highlight w:val="black"/>
+        </w:rPr>
+        <w:t xml:space="preserve">] -m </w:t>
+      </w:r>
+      <w:proofErr w:type="spellStart"/>
+      <w:r>
+        <w:rPr>
+          <w:color w:val="FFFFFF" w:themeColor="background1"/>
+          <w:highlight w:val="black"/>
+        </w:rPr>
+        <w:t>name_of_genetic_map</w:t>
+      </w:r>
+      <w:proofErr w:type="spellEnd"/>
+      <w:r>
+        <w:rPr>
+          <w:color w:val="FFFFFF" w:themeColor="background1"/>
+          <w:highlight w:val="black"/>
+        </w:rPr>
+        <w:t xml:space="preserve"> -s [</w:t>
+      </w:r>
+      <w:proofErr w:type="spellStart"/>
+      <w:r>
+        <w:rPr>
+          <w:color w:val="FFFFFF" w:themeColor="background1"/>
+          <w:highlight w:val="black"/>
+        </w:rPr>
+        <w:t>y|n</w:t>
+      </w:r>
+      <w:proofErr w:type="spellEnd"/>
+      <w:r>
+        <w:rPr>
+          <w:color w:val="FFFFFF" w:themeColor="background1"/>
+          <w:highlight w:val="black"/>
+        </w:rPr>
+        <w:t xml:space="preserve">] -t </w:t>
+      </w:r>
+      <w:proofErr w:type="spellStart"/>
+      <w:r>
+        <w:rPr>
+          <w:color w:val="FFFFFF" w:themeColor="background1"/>
+          <w:highlight w:val="black"/>
+        </w:rPr>
+        <w:t>riself</w:t>
+      </w:r>
+      <w:proofErr w:type="spellEnd"/>
     </w:p>
     <w:p/>
     <w:p>
@@ -756,53 +1141,127 @@
       </w:r>
     </w:p>
     <w:p>
-      <w:r>
-        <w:t>i – This is the name of the input file (see qtl_data_format_example.csv)</w:t>
-      </w:r>
-    </w:p>
-    <w:p/>
-    <w:p>
-      <w:r>
-        <w:t>o – This the name of the directory where you will store the results</w:t>
-      </w:r>
-    </w:p>
-    <w:p/>
-    <w:p>
-      <w:r>
-        <w:t>c – Are you doing a comparison between treatments (wet v. dry) or not? “y” indicates that the treatment field in the input file contains 2 different levels</w:t>
-      </w:r>
-    </w:p>
-    <w:p/>
-    <w:p>
-      <w:r>
-        <w:t>m – File name of your genetic map formatted for R/qtl csvs input.</w:t>
-      </w:r>
-    </w:p>
-    <w:p/>
-    <w:p>
-      <w:r>
-        <w:t>s – Are you running this analysis on a server? If you select “y” traits will be analyzed in parallel. If you select “n” they will be run consecutively.</w:t>
-      </w:r>
-    </w:p>
-    <w:p/>
-    <w:p>
-      <w:r>
-        <w:t xml:space="preserve">t – Type of </w:t>
-      </w:r>
-      <w:r>
-        <w:t xml:space="preserve">mapping population. Currently I am working with a F7 RIL mapping population so I use ‘riself’. </w:t>
-      </w:r>
-    </w:p>
-    <w:p/>
-    <w:p>
-      <w:r>
-        <w:t>d – distribution/model type (is this a normal, binary, or 2-part or non-parametric) Note that choosing binary distribution will eliminate the possibility to do a comparison analysis</w:t>
-      </w:r>
-    </w:p>
-    <w:p/>
-    <w:p>
-      <w:r>
-        <w:t>q – Method to use for QTL analysis (currently all is done using Haley-Knott regression)</w:t>
+      <w:proofErr w:type="spellStart"/>
+      <w:proofErr w:type="gramStart"/>
+      <w:r>
+        <w:t>i</w:t>
+      </w:r>
+      <w:proofErr w:type="spellEnd"/>
+      <w:proofErr w:type="gramEnd"/>
+      <w:r>
+        <w:t xml:space="preserve"> – This is the name of the input file (see qtl_data_format_example.csv)</w:t>
+      </w:r>
+    </w:p>
+    <w:p/>
+    <w:p>
+      <w:proofErr w:type="gramStart"/>
+      <w:r>
+        <w:t>o</w:t>
+      </w:r>
+      <w:proofErr w:type="gramEnd"/>
+      <w:r>
+        <w:t xml:space="preserve"> – This the name of the directory where you will store the results</w:t>
+      </w:r>
+    </w:p>
+    <w:p/>
+    <w:p>
+      <w:proofErr w:type="gramStart"/>
+      <w:r>
+        <w:t>c</w:t>
+      </w:r>
+      <w:proofErr w:type="gramEnd"/>
+      <w:r>
+        <w:t xml:space="preserve"> – Are you doing a comparison between treatments (wet v. dry) or not? “</w:t>
+      </w:r>
+      <w:proofErr w:type="gramStart"/>
+      <w:r>
+        <w:t>y</w:t>
+      </w:r>
+      <w:proofErr w:type="gramEnd"/>
+      <w:r>
+        <w:t>” indicates that the treatment field in the input file contains 2 different levels</w:t>
+      </w:r>
+    </w:p>
+    <w:p/>
+    <w:p>
+      <w:proofErr w:type="gramStart"/>
+      <w:r>
+        <w:t>m</w:t>
+      </w:r>
+      <w:proofErr w:type="gramEnd"/>
+      <w:r>
+        <w:t xml:space="preserve"> – File name of your genetic map formatted for R/</w:t>
+      </w:r>
+      <w:proofErr w:type="spellStart"/>
+      <w:r>
+        <w:t>qtl</w:t>
+      </w:r>
+      <w:proofErr w:type="spellEnd"/>
+      <w:r>
+        <w:t xml:space="preserve"> </w:t>
+      </w:r>
+      <w:proofErr w:type="spellStart"/>
+      <w:r>
+        <w:t>csvs</w:t>
+      </w:r>
+      <w:proofErr w:type="spellEnd"/>
+      <w:r>
+        <w:t xml:space="preserve"> input.</w:t>
+      </w:r>
+    </w:p>
+    <w:p/>
+    <w:p>
+      <w:proofErr w:type="gramStart"/>
+      <w:r>
+        <w:t>s</w:t>
+      </w:r>
+      <w:proofErr w:type="gramEnd"/>
+      <w:r>
+        <w:t xml:space="preserve"> – Are you running this analysis on a server? If you select “y” traits will be analyzed in parallel. If you select “n” they will be run consecutively.</w:t>
+      </w:r>
+    </w:p>
+    <w:p/>
+    <w:p>
+      <w:proofErr w:type="gramStart"/>
+      <w:r>
+        <w:t>t</w:t>
+      </w:r>
+      <w:proofErr w:type="gramEnd"/>
+      <w:r>
+        <w:t xml:space="preserve"> – Type of </w:t>
+      </w:r>
+      <w:r>
+        <w:t>mapping population. Currently I am working with a F7 RIL mapping population so I use ‘</w:t>
+      </w:r>
+      <w:proofErr w:type="spellStart"/>
+      <w:r>
+        <w:t>riself</w:t>
+      </w:r>
+      <w:proofErr w:type="spellEnd"/>
+      <w:r>
+        <w:t xml:space="preserve">’. </w:t>
+      </w:r>
+    </w:p>
+    <w:p/>
+    <w:p>
+      <w:proofErr w:type="gramStart"/>
+      <w:r>
+        <w:t>d</w:t>
+      </w:r>
+      <w:proofErr w:type="gramEnd"/>
+      <w:r>
+        <w:t xml:space="preserve"> – distribution/model type (is this a normal, binary, or 2-part or non-parametric) Note that choosing binary distribution will eliminate the possibility to do a comparison analysis</w:t>
+      </w:r>
+    </w:p>
+    <w:p/>
+    <w:p>
+      <w:proofErr w:type="gramStart"/>
+      <w:r>
+        <w:t>q</w:t>
+      </w:r>
+      <w:proofErr w:type="gramEnd"/>
+      <w:r>
+        <w:t xml:space="preserve"> – Method to use for QTL analysis (currently all is done using Haley-Knott regression)</w:t>
       </w:r>
     </w:p>
     <w:p/>
@@ -821,8 +1280,26 @@
       </w:r>
     </w:p>
     <w:p>
-      <w:r>
-        <w:t>f – Is this a functional trait (time-series)? [y|n]</w:t>
+      <w:proofErr w:type="gramStart"/>
+      <w:r>
+        <w:t>f</w:t>
+      </w:r>
+      <w:proofErr w:type="gramEnd"/>
+      <w:r>
+        <w:t xml:space="preserve"> – Is this a functional trait (time-series)? [</w:t>
+      </w:r>
+      <w:proofErr w:type="spellStart"/>
+      <w:proofErr w:type="gramStart"/>
+      <w:r>
+        <w:t>y</w:t>
+      </w:r>
+      <w:proofErr w:type="gramEnd"/>
+      <w:r>
+        <w:t>|n</w:t>
+      </w:r>
+      <w:proofErr w:type="spellEnd"/>
+      <w:r>
+        <w:t>]</w:t>
       </w:r>
       <w:r>
         <w:t xml:space="preserve"> **</w:t>
@@ -855,7 +1332,15 @@
     <w:p/>
     <w:p>
       <w:r>
-        <w:t>As an example we will perform an analysis of plant height data from the Setaria A10 X B100 recombinant inbred line population. This population was grown at two planting densities (dense = 5 cm planting density, sparse = 25 cm planting density) in the field</w:t>
+        <w:t xml:space="preserve">As an example we will perform an analysis of plant height data from the </w:t>
+      </w:r>
+      <w:proofErr w:type="spellStart"/>
+      <w:r>
+        <w:t>Setaria</w:t>
+      </w:r>
+      <w:proofErr w:type="spellEnd"/>
+      <w:r>
+        <w:t xml:space="preserve"> A10 X B100 recombinant inbred line population. This population was grown at two planting densities (dense = 5 cm planting density, sparse = 25 cm planting density) in the field</w:t>
       </w:r>
       <w:r>
         <w:t xml:space="preserve"> at the University of Illinois. P</w:t>
@@ -888,10 +1373,18 @@
         <w:t xml:space="preserve"> ‘qtl_data_format_example.csv’. You will see that there are three traits measured ‘height_25’, ‘height_46’ and ‘height_67’.</w:t>
       </w:r>
       <w:r>
-        <w:t xml:space="preserve"> Do you understand what the columns are specifying? Do you see any </w:t>
-      </w:r>
-      <w:r>
-        <w:t xml:space="preserve"> period c</w:t>
+        <w:t xml:space="preserve"> Do you understand what the columns are specifying? Do you see </w:t>
+      </w:r>
+      <w:proofErr w:type="gramStart"/>
+      <w:r>
+        <w:t xml:space="preserve">any </w:t>
+      </w:r>
+      <w:r>
+        <w:t xml:space="preserve"> period</w:t>
+      </w:r>
+      <w:proofErr w:type="gramEnd"/>
+      <w:r>
+        <w:t xml:space="preserve"> c</w:t>
       </w:r>
       <w:r>
         <w:t>haracters</w:t>
@@ -990,7 +1483,15 @@
         <w:t>Ope</w:t>
       </w:r>
       <w:r>
-        <w:t xml:space="preserve">n your terminal window and move into the foxy_qtl_pipeline directory. If you list the contents of this directory you should see the following files. </w:t>
+        <w:t xml:space="preserve">n your terminal window and move into the </w:t>
+      </w:r>
+      <w:proofErr w:type="spellStart"/>
+      <w:r>
+        <w:t>foxy_qtl_pipeline</w:t>
+      </w:r>
+      <w:proofErr w:type="spellEnd"/>
+      <w:r>
+        <w:t xml:space="preserve"> directory. If you list the contents of this directory you should see the following files. </w:t>
       </w:r>
       <w:r>
         <w:br/>
@@ -1015,27 +1516,25 @@
           <w:color w:val="FFFFFF" w:themeColor="background1"/>
           <w:highlight w:val="black"/>
         </w:rPr>
-        <w:t>[user@computer~]$</w:t>
-      </w:r>
-      <w:r>
-        <w:rPr>
-          <w:highlight w:val="black"/>
-        </w:rPr>
-        <w:t xml:space="preserve"> </w:t>
-      </w:r>
+        <w:t>[</w:t>
+      </w:r>
+      <w:proofErr w:type="spellStart"/>
+      <w:proofErr w:type="gramStart"/>
       <w:r>
         <w:rPr>
           <w:color w:val="FFFFFF" w:themeColor="background1"/>
           <w:highlight w:val="black"/>
         </w:rPr>
-        <w:t>python foxy_qtl_pipeline.py –</w:t>
-      </w:r>
+        <w:t>user@computer</w:t>
+      </w:r>
+      <w:proofErr w:type="spellEnd"/>
+      <w:proofErr w:type="gramEnd"/>
       <w:r>
         <w:rPr>
           <w:color w:val="FFFFFF" w:themeColor="background1"/>
           <w:highlight w:val="black"/>
         </w:rPr>
-        <w:t>i qtl_data_format_example.csv</w:t>
+        <w:t>~]$</w:t>
       </w:r>
       <w:r>
         <w:rPr>
@@ -1048,20 +1547,28 @@
           <w:color w:val="FFFFFF" w:themeColor="background1"/>
           <w:highlight w:val="black"/>
         </w:rPr>
-        <w:t>–</w:t>
-      </w:r>
+        <w:t>python foxy_qtl_pipeline.py –</w:t>
+      </w:r>
+      <w:proofErr w:type="spellStart"/>
       <w:r>
         <w:rPr>
           <w:color w:val="FFFFFF" w:themeColor="background1"/>
           <w:highlight w:val="black"/>
         </w:rPr>
-        <w:t>o</w:t>
-      </w:r>
+        <w:t>i</w:t>
+      </w:r>
+      <w:proofErr w:type="spellEnd"/>
       <w:r>
         <w:rPr>
           <w:color w:val="FFFFFF" w:themeColor="background1"/>
           <w:highlight w:val="black"/>
         </w:rPr>
+        <w:t xml:space="preserve"> qtl_data_format_example.csv</w:t>
+      </w:r>
+      <w:r>
+        <w:rPr>
+          <w:highlight w:val="black"/>
+        </w:rPr>
         <w:t xml:space="preserve"> </w:t>
       </w:r>
       <w:r>
@@ -1069,29 +1576,61 @@
           <w:color w:val="FFFFFF" w:themeColor="background1"/>
           <w:highlight w:val="black"/>
         </w:rPr>
-        <w:t>example_output</w:t>
+        <w:t>–</w:t>
       </w:r>
       <w:r>
         <w:rPr>
           <w:color w:val="FFFFFF" w:themeColor="background1"/>
           <w:highlight w:val="black"/>
         </w:rPr>
-        <w:t xml:space="preserve">  </w:t>
+        <w:t>o</w:t>
       </w:r>
       <w:r>
         <w:rPr>
           <w:color w:val="FFFFFF" w:themeColor="background1"/>
           <w:highlight w:val="black"/>
         </w:rPr>
-        <w:t>-c y -m GBS_map_A10xB100_v0.96.csv -s y</w:t>
-      </w:r>
+        <w:t xml:space="preserve"> </w:t>
+      </w:r>
+      <w:proofErr w:type="spellStart"/>
       <w:r>
         <w:rPr>
           <w:color w:val="FFFFFF" w:themeColor="background1"/>
           <w:highlight w:val="black"/>
         </w:rPr>
-        <w:t xml:space="preserve"> -t riself</w:t>
-      </w:r>
+        <w:t>example_output</w:t>
+      </w:r>
+      <w:proofErr w:type="spellEnd"/>
+      <w:r>
+        <w:rPr>
+          <w:color w:val="FFFFFF" w:themeColor="background1"/>
+          <w:highlight w:val="black"/>
+        </w:rPr>
+        <w:t xml:space="preserve">  </w:t>
+      </w:r>
+      <w:r>
+        <w:rPr>
+          <w:color w:val="FFFFFF" w:themeColor="background1"/>
+          <w:highlight w:val="black"/>
+        </w:rPr>
+        <w:t>-c y -m GBS_map_A10xB100_v0.96.csv -s y</w:t>
+      </w:r>
+      <w:r>
+        <w:rPr>
+          <w:color w:val="FFFFFF" w:themeColor="background1"/>
+          <w:highlight w:val="black"/>
+        </w:rPr>
+        <w:t xml:space="preserve"> -t </w:t>
+      </w:r>
+      <w:proofErr w:type="spellStart"/>
+      <w:r>
+        <w:rPr>
+          <w:color w:val="FFFFFF" w:themeColor="background1"/>
+          <w:highlight w:val="black"/>
+        </w:rPr>
+        <w:t>riself</w:t>
+      </w:r>
+      <w:proofErr w:type="spellEnd"/>
     </w:p>
     <w:p/>
     <w:p>
@@ -1103,11 +1642,26 @@
       </w:r>
       <w:r>
         <w:br/>
-        <w:t>You’ve input the file named ‘qtl_data_format_example.csv’</w:t>
+      </w:r>
+      <w:proofErr w:type="gramStart"/>
+      <w:r>
+        <w:t>You</w:t>
+      </w:r>
+      <w:proofErr w:type="gramEnd"/>
+      <w:r>
+        <w:t>’ve input the file named ‘qtl_data_format_example.csv’</w:t>
       </w:r>
       <w:r>
         <w:br/>
-        <w:t xml:space="preserve">The results will be in a directory named ‘example_output’ </w:t>
+        <w:t>The results will be in a directory named ‘</w:t>
+      </w:r>
+      <w:proofErr w:type="spellStart"/>
+      <w:r>
+        <w:t>example_output</w:t>
+      </w:r>
+      <w:proofErr w:type="spellEnd"/>
+      <w:r>
+        <w:t xml:space="preserve">’ </w:t>
       </w:r>
     </w:p>
     <w:p/>
@@ -1146,7 +1700,15 @@
         <w:t>n advanced</w:t>
       </w:r>
       <w:r>
-        <w:t xml:space="preserve"> RIL population by setting the –t argument to ‘riself’</w:t>
+        <w:t xml:space="preserve"> RIL population by setting the –t argument to ‘</w:t>
+      </w:r>
+      <w:proofErr w:type="spellStart"/>
+      <w:r>
+        <w:t>riself</w:t>
+      </w:r>
+      <w:proofErr w:type="spellEnd"/>
+      <w:r>
+        <w:t>’</w:t>
       </w:r>
     </w:p>
     <w:p/>
@@ -1169,7 +1731,15 @@
     <w:p/>
     <w:p>
       <w:r>
-        <w:t>The standard output the foxy_qtl_pipeline is a structured hierarchy of directories. The hierarchy will change slightly if the user indicates they are doing a comparison between treatments (wet v. dry | dense v. sparse) or a trait from a single environment. In this case (comparison flag is ‘y’; -c y), the mathematical difference</w:t>
+        <w:t xml:space="preserve">The standard output the </w:t>
+      </w:r>
+      <w:proofErr w:type="spellStart"/>
+      <w:r>
+        <w:t>foxy_qtl_pipeline</w:t>
+      </w:r>
+      <w:proofErr w:type="spellEnd"/>
+      <w:r>
+        <w:t xml:space="preserve"> is a structured hierarchy of directories. The hierarchy will change slightly if the user indicates they are doing a comparison between treatments (wet v. dry | dense v. sparse) or a trait from a single environment. In this case (comparison flag is ‘y’; -c y), the mathematical difference</w:t>
       </w:r>
       <w:r>
         <w:t>, the relative difference and ratio</w:t>
@@ -1187,14 +1757,24 @@
     <w:p/>
     <w:p>
       <w:r>
-        <w:t>The top level directory is the analysis name given as the –o (output) flag when calling the program (ex/ ‘</w:t>
-      </w:r>
+        <w:t xml:space="preserve">The </w:t>
+      </w:r>
+      <w:proofErr w:type="gramStart"/>
+      <w:r>
+        <w:t>top level</w:t>
+      </w:r>
+      <w:proofErr w:type="gramEnd"/>
+      <w:r>
+        <w:t xml:space="preserve"> directory is the analysis name given as the –o (output) flag when calling the program (ex/ ‘</w:t>
+      </w:r>
+      <w:proofErr w:type="spellStart"/>
       <w:r>
         <w:rPr>
           <w:b/>
         </w:rPr>
         <w:t>example_output</w:t>
       </w:r>
+      <w:proofErr w:type="spellEnd"/>
       <w:r>
         <w:rPr>
           <w:b/>
@@ -1213,8 +1793,33 @@
           <w:numId w:val="1"/>
         </w:numPr>
       </w:pPr>
-      <w:r>
-        <w:t>heritability_table.csv [table of variance partitioning between factors done using lme4]</w:t>
+      <w:proofErr w:type="gramStart"/>
+      <w:r>
+        <w:t>trait</w:t>
+      </w:r>
+      <w:proofErr w:type="gramEnd"/>
+      <w:r>
+        <w:t xml:space="preserve">_correlation_table.csv [table of </w:t>
+      </w:r>
+      <w:proofErr w:type="spellStart"/>
+      <w:r>
+        <w:t>pearson’s</w:t>
+      </w:r>
+      <w:proofErr w:type="spellEnd"/>
+      <w:r>
+        <w:t xml:space="preserve"> correlation coefficient calculated between traits]</w:t>
+      </w:r>
+    </w:p>
+    <w:p/>
+    <w:p>
+      <w:r>
+        <w:t>There are also a series of other files that are used for downstream processing.</w:t>
+      </w:r>
+    </w:p>
+    <w:p/>
+    <w:p>
+      <w:r>
+        <w:t>R workspace files:</w:t>
       </w:r>
     </w:p>
     <w:p>
@@ -1225,8 +1830,31 @@
           <w:numId w:val="1"/>
         </w:numPr>
       </w:pPr>
-      <w:r>
-        <w:t>treatment_heritability_table.csv [table within treatment, of only proportion of variance associated with genotype]</w:t>
+      <w:proofErr w:type="spellStart"/>
+      <w:proofErr w:type="gramStart"/>
+      <w:r>
+        <w:t>cross.object.raw.Rdata</w:t>
+      </w:r>
+      <w:proofErr w:type="spellEnd"/>
+      <w:proofErr w:type="gramEnd"/>
+      <w:r>
+        <w:t xml:space="preserve"> [data from building R/</w:t>
+      </w:r>
+      <w:proofErr w:type="spellStart"/>
+      <w:r>
+        <w:t>qtl</w:t>
+      </w:r>
+      <w:proofErr w:type="spellEnd"/>
+      <w:r>
+        <w:t xml:space="preserve"> </w:t>
+      </w:r>
+      <w:proofErr w:type="spellStart"/>
+      <w:r>
+        <w:t>cross.object</w:t>
+      </w:r>
+      <w:proofErr w:type="spellEnd"/>
+      <w:r>
+        <w:t>]</w:t>
       </w:r>
     </w:p>
     <w:p>
@@ -1237,20 +1865,15 @@
           <w:numId w:val="1"/>
         </w:numPr>
       </w:pPr>
-      <w:r>
-        <w:t>trait_correlation_table.csv [table of pearson’s correlation coefficient calculated between traits]</w:t>
-      </w:r>
-    </w:p>
-    <w:p/>
-    <w:p>
-      <w:r>
-        <w:t>There are also a series of other files that are used for downstream processing.</w:t>
-      </w:r>
-    </w:p>
-    <w:p/>
-    <w:p>
-      <w:r>
-        <w:t>R workspace files:</w:t>
+      <w:proofErr w:type="spellStart"/>
+      <w:proofErr w:type="gramStart"/>
+      <w:r>
+        <w:t>cross.object.diff.Rdata</w:t>
+      </w:r>
+      <w:proofErr w:type="spellEnd"/>
+      <w:proofErr w:type="gramEnd"/>
+      <w:r>
+        <w:t xml:space="preserve"> [only if comparison flag is indicated]</w:t>
       </w:r>
     </w:p>
     <w:p>
@@ -1261,8 +1884,23 @@
           <w:numId w:val="1"/>
         </w:numPr>
       </w:pPr>
-      <w:r>
-        <w:t>cross.object.raw.Rdata [data from building R/qtl cross.object]</w:t>
+      <w:proofErr w:type="spellStart"/>
+      <w:proofErr w:type="gramStart"/>
+      <w:r>
+        <w:t>format</w:t>
+      </w:r>
+      <w:proofErr w:type="gramEnd"/>
+      <w:r>
+        <w:t>_and_EDA.Rdata</w:t>
+      </w:r>
+      <w:proofErr w:type="spellEnd"/>
+      <w:r>
+        <w:t xml:space="preserve"> [initial formatting and summary statistic calculation]</w:t>
+      </w:r>
+    </w:p>
+    <w:p>
+      <w:r>
+        <w:t>Text files:</w:t>
       </w:r>
     </w:p>
     <w:p>
@@ -1273,8 +1911,21 @@
           <w:numId w:val="1"/>
         </w:numPr>
       </w:pPr>
-      <w:r>
-        <w:t>cross.object.diff.Rdata [only if comparison flag is indicated]</w:t>
+      <w:proofErr w:type="gramStart"/>
+      <w:r>
+        <w:t>qtl.phenotypes.raw.csv</w:t>
+      </w:r>
+      <w:proofErr w:type="gramEnd"/>
+      <w:r>
+        <w:t xml:space="preserve"> [input for </w:t>
+      </w:r>
+      <w:proofErr w:type="spellStart"/>
+      <w:r>
+        <w:t>qtl</w:t>
+      </w:r>
+      <w:proofErr w:type="spellEnd"/>
+      <w:r>
+        <w:t xml:space="preserve"> analysis of traits on their own]</w:t>
       </w:r>
     </w:p>
     <w:p>
@@ -1285,13 +1936,21 @@
           <w:numId w:val="1"/>
         </w:numPr>
       </w:pPr>
-      <w:r>
-        <w:t>format_and_EDA.Rdata [initial formatting and summary statistic calculation]</w:t>
-      </w:r>
-    </w:p>
-    <w:p>
-      <w:r>
-        <w:t>Text files:</w:t>
+      <w:proofErr w:type="gramStart"/>
+      <w:r>
+        <w:t>qtl.phenotypes.diff.csv</w:t>
+      </w:r>
+      <w:proofErr w:type="gramEnd"/>
+      <w:r>
+        <w:t xml:space="preserve"> [input for </w:t>
+      </w:r>
+      <w:proofErr w:type="spellStart"/>
+      <w:r>
+        <w:t>qtl</w:t>
+      </w:r>
+      <w:proofErr w:type="spellEnd"/>
+      <w:r>
+        <w:t xml:space="preserve"> analysis of difference traits]</w:t>
       </w:r>
     </w:p>
     <w:p>
@@ -1302,8 +1961,13 @@
           <w:numId w:val="1"/>
         </w:numPr>
       </w:pPr>
-      <w:r>
-        <w:t>qtl.phenotypes.raw.csv [input for qtl analysis of traits on their own]</w:t>
+      <w:proofErr w:type="gramStart"/>
+      <w:r>
+        <w:t>diff</w:t>
+      </w:r>
+      <w:proofErr w:type="gramEnd"/>
+      <w:r>
+        <w:t>_phenotype_by_treatment.csv [intermediate output]</w:t>
       </w:r>
     </w:p>
     <w:p>
@@ -1314,8 +1978,13 @@
           <w:numId w:val="1"/>
         </w:numPr>
       </w:pPr>
-      <w:r>
-        <w:t>qtl.phenotypes.diff.csv [input for qtl analysis of difference traits]</w:t>
+      <w:proofErr w:type="gramStart"/>
+      <w:r>
+        <w:t>trait.phe.csv</w:t>
+      </w:r>
+      <w:proofErr w:type="gramEnd"/>
+      <w:r>
+        <w:t xml:space="preserve"> [intermediate output]</w:t>
       </w:r>
     </w:p>
     <w:p>
@@ -1326,8 +1995,13 @@
           <w:numId w:val="1"/>
         </w:numPr>
       </w:pPr>
-      <w:r>
-        <w:t>diff_phenotype_by_treatment.csv [intermediate output]</w:t>
+      <w:proofErr w:type="gramStart"/>
+      <w:r>
+        <w:t>phe.r.txt</w:t>
+      </w:r>
+      <w:proofErr w:type="gramEnd"/>
+      <w:r>
+        <w:t xml:space="preserve"> [listing of traits to analyze]</w:t>
       </w:r>
     </w:p>
     <w:p>
@@ -1338,8 +2012,110 @@
           <w:numId w:val="1"/>
         </w:numPr>
       </w:pPr>
-      <w:r>
-        <w:t>trait.phe.csv [intermediate output]</w:t>
+      <w:proofErr w:type="gramStart"/>
+      <w:r>
+        <w:t>phe.d.txt</w:t>
+      </w:r>
+      <w:proofErr w:type="gramEnd"/>
+      <w:r>
+        <w:t xml:space="preserve"> [difference version]</w:t>
+      </w:r>
+    </w:p>
+    <w:p/>
+    <w:p>
+      <w:r>
+        <w:t>You will also see a set of sub directories that contain the results of indiv</w:t>
+      </w:r>
+      <w:r>
+        <w:t>idual traits (example: height_46</w:t>
+      </w:r>
+      <w:r>
+        <w:t>_DN14). Note: A 4 character descriptor, in this case DN14, is added to the end of each trait name to make it easier to merge many traits grown in different conditions + years for meta analysis.</w:t>
+      </w:r>
+    </w:p>
+    <w:p/>
+    <w:p>
+      <w:r>
+        <w:t>Lets examine ‘</w:t>
+      </w:r>
+      <w:r>
+        <w:t>~/</w:t>
+      </w:r>
+      <w:proofErr w:type="spellStart"/>
+      <w:r>
+        <w:rPr>
+          <w:b/>
+        </w:rPr>
+        <w:t>example_output</w:t>
+      </w:r>
+      <w:proofErr w:type="spellEnd"/>
+      <w:r>
+        <w:rPr>
+          <w:b/>
+        </w:rPr>
+        <w:t xml:space="preserve"> /</w:t>
+      </w:r>
+      <w:r>
+        <w:rPr>
+          <w:b/>
+        </w:rPr>
+        <w:t>height_46</w:t>
+      </w:r>
+      <w:r>
+        <w:rPr>
+          <w:b/>
+        </w:rPr>
+        <w:t>_DN14</w:t>
+      </w:r>
+      <w:r>
+        <w:rPr>
+          <w:b/>
+        </w:rPr>
+        <w:t>’</w:t>
+      </w:r>
+      <w:r>
+        <w:t xml:space="preserve"> as an example. Because a comparison type analysis was performed you see three sub-directories, one for each treatment, and one for comparison between treatments. </w:t>
+      </w:r>
+    </w:p>
+    <w:p/>
+    <w:p>
+      <w:r>
+        <w:t>Look into the ‘~/</w:t>
+      </w:r>
+      <w:proofErr w:type="spellStart"/>
+      <w:r>
+        <w:rPr>
+          <w:b/>
+        </w:rPr>
+        <w:t>example_output</w:t>
+      </w:r>
+      <w:proofErr w:type="spellEnd"/>
+      <w:r>
+        <w:rPr>
+          <w:b/>
+        </w:rPr>
+        <w:t>/height_46_DN14</w:t>
+      </w:r>
+      <w:r>
+        <w:rPr>
+          <w:b/>
+        </w:rPr>
+        <w:t>/d</w:t>
+      </w:r>
+      <w:r>
+        <w:rPr>
+          <w:b/>
+        </w:rPr>
+        <w:t>ense</w:t>
+      </w:r>
+      <w:r>
+        <w:t>’ directory:</w:t>
+      </w:r>
+    </w:p>
+    <w:p/>
+    <w:p>
+      <w:r>
+        <w:t xml:space="preserve">This folder contains two subdirectories, one for each analysis type: </w:t>
       </w:r>
     </w:p>
     <w:p>
@@ -1350,8 +2126,23 @@
           <w:numId w:val="1"/>
         </w:numPr>
       </w:pPr>
-      <w:r>
-        <w:t>phe.r.txt [listing of traits to analyze]</w:t>
+      <w:proofErr w:type="spellStart"/>
+      <w:proofErr w:type="gramStart"/>
+      <w:r>
+        <w:t>scanone.out</w:t>
+      </w:r>
+      <w:proofErr w:type="spellEnd"/>
+      <w:proofErr w:type="gramEnd"/>
+      <w:r>
+        <w:t xml:space="preserve"> – results from marker regression or interval mapping depending upon flavor selected. Also contains results from </w:t>
+      </w:r>
+      <w:proofErr w:type="spellStart"/>
+      <w:r>
+        <w:t>scantwo</w:t>
+      </w:r>
+      <w:proofErr w:type="spellEnd"/>
+      <w:r>
+        <w:t xml:space="preserve"> analysis (marker x single marker regression</w:t>
       </w:r>
     </w:p>
     <w:p>
@@ -1362,41 +2153,100 @@
           <w:numId w:val="1"/>
         </w:numPr>
       </w:pPr>
-      <w:r>
-        <w:t>phe.d.txt [difference version]</w:t>
-      </w:r>
-    </w:p>
-    <w:p/>
-    <w:p>
-      <w:r>
-        <w:t>You will also see a set of sub directories that contain the results of indiv</w:t>
-      </w:r>
-      <w:r>
-        <w:t>idual traits (example: height_46</w:t>
-      </w:r>
-      <w:r>
-        <w:t>_DN14). Note: A 4 character descriptor, in this case DN14, is added to the end of each trait name to make it easier to merge many traits grown in different conditions + years for meta analysis.</w:t>
-      </w:r>
-    </w:p>
-    <w:p/>
-    <w:p>
-      <w:r>
-        <w:t>Lets examine ‘</w:t>
-      </w:r>
-      <w:r>
-        <w:t>~/</w:t>
-      </w:r>
-      <w:r>
-        <w:rPr>
-          <w:b/>
-        </w:rPr>
-        <w:t>example_output /</w:t>
-      </w:r>
-      <w:r>
-        <w:rPr>
-          <w:b/>
-        </w:rPr>
-        <w:t>height_46</w:t>
+      <w:proofErr w:type="spellStart"/>
+      <w:proofErr w:type="gramStart"/>
+      <w:r>
+        <w:t>mqm.out</w:t>
+      </w:r>
+      <w:proofErr w:type="spellEnd"/>
+      <w:proofErr w:type="gramEnd"/>
+      <w:r>
+        <w:t xml:space="preserve"> – results from a multiple QTL model built using the R/</w:t>
+      </w:r>
+      <w:proofErr w:type="spellStart"/>
+      <w:r>
+        <w:t>qtl</w:t>
+      </w:r>
+      <w:proofErr w:type="spellEnd"/>
+      <w:r>
+        <w:t xml:space="preserve"> </w:t>
+      </w:r>
+      <w:proofErr w:type="spellStart"/>
+      <w:r>
+        <w:t>stepwiseqtl</w:t>
+      </w:r>
+      <w:proofErr w:type="spellEnd"/>
+      <w:r>
+        <w:t xml:space="preserve">() </w:t>
+      </w:r>
+      <w:proofErr w:type="spellStart"/>
+      <w:r>
+        <w:t>fxn</w:t>
+      </w:r>
+      <w:proofErr w:type="spellEnd"/>
+      <w:r>
+        <w:t>.</w:t>
+      </w:r>
+    </w:p>
+    <w:p/>
+    <w:p>
+      <w:r>
+        <w:t xml:space="preserve">It also contains a histogram of the trait distribution values (‘histogram _of_trait.pdf), a list of RIL phenotype values ordered by magnitude (‘ordered_phe_vals_trait.csv’) and an R object that contains all the results from both </w:t>
+      </w:r>
+      <w:proofErr w:type="spellStart"/>
+      <w:r>
+        <w:t>scanone</w:t>
+      </w:r>
+      <w:proofErr w:type="spellEnd"/>
+      <w:r>
+        <w:t xml:space="preserve"> and </w:t>
+      </w:r>
+      <w:proofErr w:type="spellStart"/>
+      <w:r>
+        <w:t>mqm</w:t>
+      </w:r>
+      <w:proofErr w:type="spellEnd"/>
+      <w:r>
+        <w:t xml:space="preserve"> analysis (‘</w:t>
+      </w:r>
+      <w:proofErr w:type="spellStart"/>
+      <w:r>
+        <w:t>cross.obj_trait_</w:t>
+      </w:r>
+      <w:proofErr w:type="gramStart"/>
+      <w:r>
+        <w:t>raw.Rdata</w:t>
+      </w:r>
+      <w:proofErr w:type="spellEnd"/>
+      <w:r>
+        <w:t>’</w:t>
+      </w:r>
+      <w:proofErr w:type="gramEnd"/>
+      <w:r>
+        <w:t>)</w:t>
+      </w:r>
+    </w:p>
+    <w:p/>
+    <w:p>
+      <w:r>
+        <w:t xml:space="preserve">Look inside the </w:t>
+      </w:r>
+      <w:r>
+        <w:t>‘~/</w:t>
+      </w:r>
+      <w:proofErr w:type="spellStart"/>
+      <w:r>
+        <w:rPr>
+          <w:b/>
+        </w:rPr>
+        <w:t>example_output</w:t>
+      </w:r>
+      <w:proofErr w:type="spellEnd"/>
+      <w:r>
+        <w:rPr>
+          <w:b/>
+        </w:rPr>
+        <w:t xml:space="preserve"> /height_46</w:t>
       </w:r>
       <w:r>
         <w:rPr>
@@ -1408,88 +2258,134 @@
         <w:rPr>
           <w:b/>
         </w:rPr>
+        <w:t>/dense/</w:t>
+      </w:r>
+      <w:proofErr w:type="spellStart"/>
+      <w:r>
+        <w:rPr>
+          <w:b/>
+        </w:rPr>
+        <w:t>scanone.out</w:t>
+      </w:r>
+      <w:proofErr w:type="spellEnd"/>
+      <w:r>
+        <w:rPr>
+          <w:b/>
+        </w:rPr>
         <w:t>’</w:t>
       </w:r>
       <w:r>
-        <w:t xml:space="preserve"> as an example. Because a comparison type analysis was performed you see three sub-directories, one for each treatment, and one for comparison between treatments. </w:t>
-      </w:r>
-    </w:p>
-    <w:p/>
-    <w:p>
-      <w:r>
-        <w:t>Look into the ‘~/</w:t>
-      </w:r>
-      <w:r>
-        <w:rPr>
-          <w:b/>
-        </w:rPr>
-        <w:t>example_output/height_46_DN14</w:t>
-      </w:r>
-      <w:r>
-        <w:rPr>
-          <w:b/>
-        </w:rPr>
-        <w:t>/d</w:t>
-      </w:r>
-      <w:r>
-        <w:rPr>
-          <w:b/>
-        </w:rPr>
-        <w:t>ense</w:t>
-      </w:r>
-      <w:r>
-        <w:t>’ directory:</w:t>
-      </w:r>
-    </w:p>
-    <w:p/>
-    <w:p>
-      <w:r>
-        <w:t xml:space="preserve">This folder contains two subdirectories, one for each analysis type: </w:t>
-      </w:r>
-    </w:p>
-    <w:p>
-      <w:pPr>
-        <w:pStyle w:val="ListParagraph"/>
-        <w:numPr>
-          <w:ilvl w:val="0"/>
-          <w:numId w:val="1"/>
-        </w:numPr>
-      </w:pPr>
-      <w:r>
-        <w:t>scanone.out – results from marker regression or interval mapping depending upon flavor selected. Also contains results from scantwo analysis (marker x single marker regression</w:t>
-      </w:r>
-    </w:p>
-    <w:p>
-      <w:pPr>
-        <w:pStyle w:val="ListParagraph"/>
-        <w:numPr>
-          <w:ilvl w:val="0"/>
-          <w:numId w:val="1"/>
-        </w:numPr>
-      </w:pPr>
-      <w:r>
-        <w:t>mqm.out – results from a multiple QTL model built using the R/qtl stepwiseqtl() fxn.</w:t>
-      </w:r>
-    </w:p>
-    <w:p/>
-    <w:p>
-      <w:r>
-        <w:t>It also contains a histogram of the trait distribution values (‘histogram _of_trait.pdf), a list of RIL phenotype values ordered by magnitude (‘ordered_phe_vals_trait.csv’) and an R object that contains all the results from both scanone and mqm analysis (‘cross.obj_trait_raw.Rdata’)</w:t>
-      </w:r>
-    </w:p>
-    <w:p/>
-    <w:p>
-      <w:r>
-        <w:t xml:space="preserve">Look inside the </w:t>
-      </w:r>
-      <w:r>
-        <w:t>‘~/</w:t>
-      </w:r>
-      <w:r>
-        <w:rPr>
-          <w:b/>
-        </w:rPr>
-        <w:t>example_output /height_46</w:t>
+        <w:t xml:space="preserve"> directory:</w:t>
+      </w:r>
+    </w:p>
+    <w:p/>
+    <w:p>
+      <w:r>
+        <w:t xml:space="preserve">Within this directory there are many </w:t>
+      </w:r>
+      <w:r>
+        <w:t>files that</w:t>
+      </w:r>
+      <w:r>
+        <w:t xml:space="preserve"> are partially redundant with the contents of the ‘summary.table.so.trait.csv’ file, but this is a table that consolidates most of that information. Lets look at it:</w:t>
+      </w:r>
+    </w:p>
+    <w:p>
+      <w:r>
+        <w:t xml:space="preserve">The first column is a list of marker(s) found significantly associated with the trait. </w:t>
+      </w:r>
+    </w:p>
+    <w:p/>
+    <w:p>
+      <w:r>
+        <w:t>The columns in order are: Chromosome, location on genetic map (</w:t>
+      </w:r>
+      <w:proofErr w:type="spellStart"/>
+      <w:r>
+        <w:t>cM</w:t>
+      </w:r>
+      <w:proofErr w:type="spellEnd"/>
+      <w:r>
+        <w:t xml:space="preserve">), LOD score, p-value), proportion of variance explained by the marker, additive allelic effect on the average phenotype, the standard error associated with effect size, </w:t>
+      </w:r>
+      <w:proofErr w:type="spellStart"/>
+      <w:r>
+        <w:t>L.CI_maker</w:t>
+      </w:r>
+      <w:proofErr w:type="spellEnd"/>
+      <w:r>
+        <w:t xml:space="preserve"> is the marker associated with the lower position of the LOD 1.5 confidence interval, whereas </w:t>
+      </w:r>
+      <w:proofErr w:type="spellStart"/>
+      <w:r>
+        <w:t>R.CI_marker</w:t>
+      </w:r>
+      <w:proofErr w:type="spellEnd"/>
+      <w:r>
+        <w:t xml:space="preserve"> is the marker associated with the upper base pair limit.</w:t>
+      </w:r>
+    </w:p>
+    <w:p/>
+    <w:p>
+      <w:r>
+        <w:t xml:space="preserve">Additional, LOD score plots of </w:t>
+      </w:r>
+      <w:proofErr w:type="spellStart"/>
+      <w:r>
+        <w:t>scanone</w:t>
+      </w:r>
+      <w:proofErr w:type="spellEnd"/>
+      <w:r>
+        <w:t xml:space="preserve"> and </w:t>
+      </w:r>
+      <w:proofErr w:type="spellStart"/>
+      <w:r>
+        <w:t>scantwo</w:t>
+      </w:r>
+      <w:proofErr w:type="spellEnd"/>
+      <w:r>
+        <w:t xml:space="preserve"> out put are included as .</w:t>
+      </w:r>
+      <w:proofErr w:type="spellStart"/>
+      <w:r>
+        <w:t>pdf</w:t>
+      </w:r>
+      <w:proofErr w:type="spellEnd"/>
+      <w:r>
+        <w:t xml:space="preserve"> documents (</w:t>
+      </w:r>
+      <w:proofErr w:type="gramStart"/>
+      <w:r>
+        <w:t>scan[</w:t>
+      </w:r>
+      <w:proofErr w:type="spellStart"/>
+      <w:proofErr w:type="gramEnd"/>
+      <w:r>
+        <w:t>one|two</w:t>
+      </w:r>
+      <w:proofErr w:type="spellEnd"/>
+      <w:r>
+        <w:t>].qtls.trait.pdf} as are plots of the effect size across each position in the genome (so.effect_size.trait.pdf), significant interaction between the most significant markers (QTL.interactionplot.trait.pdf), and plot of how the distribution of the phenotype looks at each genotype (so.phenotypeXgenotype.trait.pdf).</w:t>
+      </w:r>
+    </w:p>
+    <w:p/>
+    <w:p>
+      <w:r>
+        <w:t>Look inside the ‘~/</w:t>
+      </w:r>
+      <w:proofErr w:type="spellStart"/>
+      <w:r>
+        <w:rPr>
+          <w:b/>
+        </w:rPr>
+        <w:t>example_output</w:t>
+      </w:r>
+      <w:proofErr w:type="spellEnd"/>
+      <w:r>
+        <w:rPr>
+          <w:b/>
+        </w:rPr>
+        <w:t xml:space="preserve"> /height_46</w:t>
       </w:r>
       <w:r>
         <w:rPr>
@@ -1503,68 +2399,7 @@
         </w:rPr>
         <w:t>/dense/</w:t>
       </w:r>
-      <w:r>
-        <w:rPr>
-          <w:b/>
-        </w:rPr>
-        <w:t>scanone.out’</w:t>
-      </w:r>
-      <w:r>
-        <w:t xml:space="preserve"> directory:</w:t>
-      </w:r>
-    </w:p>
-    <w:p/>
-    <w:p>
-      <w:r>
-        <w:t xml:space="preserve">Within this directory there are many </w:t>
-      </w:r>
-      <w:r>
-        <w:t>files that</w:t>
-      </w:r>
-      <w:r>
-        <w:t xml:space="preserve"> are partially redundant with the contents of the ‘summary.table.so.trait.csv’ file, but this is a table that consolidates most of that information. Lets look at it:</w:t>
-      </w:r>
-    </w:p>
-    <w:p>
-      <w:r>
-        <w:t xml:space="preserve">The first column is a list of marker(s) found significantly associated with the trait. </w:t>
-      </w:r>
-    </w:p>
-    <w:p/>
-    <w:p>
-      <w:r>
-        <w:t>The columns in order are: Chromosome, location on genetic map (cM), LOD score, p-value), proportion of variance explained by the marker, additive allelic effect on the average phenotype, the standard error associated with effect size, L.CI_maker is the marker associated with the lower position of the LOD 1.5 confidence interval, whereas R.CI_marker is the marker associated with the upper base pair limit.</w:t>
-      </w:r>
-    </w:p>
-    <w:p/>
-    <w:p>
-      <w:r>
-        <w:t>Additional, LOD score plots of scanone and scantwo out put are included as .pdf documents (scan[one|two].qtls.trait.pdf} as are plots of the effect size across each position in the genome (so.effect_size.trait.pdf), significant interaction between the most significant markers (QTL.interactionplot.trait.pdf), and plot of how the distribution of the phenotype looks at each genotype (so.phenotypeXgenotype.trait.pdf).</w:t>
-      </w:r>
-    </w:p>
-    <w:p/>
-    <w:p>
-      <w:r>
-        <w:t>Look inside the ‘~/</w:t>
-      </w:r>
-      <w:r>
-        <w:rPr>
-          <w:b/>
-        </w:rPr>
-        <w:t>example_output /height_46</w:t>
-      </w:r>
-      <w:r>
-        <w:rPr>
-          <w:b/>
-        </w:rPr>
-        <w:t>_DN14</w:t>
-      </w:r>
-      <w:r>
-        <w:rPr>
-          <w:b/>
-        </w:rPr>
-        <w:t>/dense/</w:t>
-      </w:r>
+      <w:proofErr w:type="spellStart"/>
       <w:r>
         <w:rPr>
           <w:b/>
@@ -1575,7 +2410,14 @@
         <w:rPr>
           <w:b/>
         </w:rPr>
-        <w:t>.out’</w:t>
+        <w:t>.out</w:t>
+      </w:r>
+      <w:proofErr w:type="spellEnd"/>
+      <w:r>
+        <w:rPr>
+          <w:b/>
+        </w:rPr>
+        <w:t>’</w:t>
       </w:r>
       <w:r>
         <w:t xml:space="preserve"> directory</w:t>
@@ -1584,7 +2426,23 @@
     <w:p/>
     <w:p>
       <w:r>
-        <w:t xml:space="preserve">The format of results in this directory are quite similar to the results in the scanone.out directory. Once again, the user is probably most interested in the ‘summary.table.mqm.trait.csv’ file, and visualizing the LOD score plots in the ‘mqm.LOD.profile.trait.pdf’ file. </w:t>
+        <w:t xml:space="preserve">The </w:t>
+      </w:r>
+      <w:proofErr w:type="gramStart"/>
+      <w:r>
+        <w:t>format of results in this directory are</w:t>
+      </w:r>
+      <w:proofErr w:type="gramEnd"/>
+      <w:r>
+        <w:t xml:space="preserve"> quite similar to the results in the </w:t>
+      </w:r>
+      <w:proofErr w:type="spellStart"/>
+      <w:r>
+        <w:t>scanone.out</w:t>
+      </w:r>
+      <w:proofErr w:type="spellEnd"/>
+      <w:r>
+        <w:t xml:space="preserve"> directory. Once again, the user is probably most interested in the ‘summary.table.mqm.trait.csv’ file, and visualizing the LOD score plots in the ‘mqm.LOD.profile.trait.pdf’ file. </w:t>
       </w:r>
     </w:p>
     <w:p/>
@@ -1621,13 +2479,37 @@
     <w:p/>
     <w:p>
       <w:r>
-        <w:t xml:space="preserve">When we perform the stepwiseqtl analysis we do the analysis with 2 different significance penalties, a stringent penalty of p-value &lt; 0.05 (that is used to determine significant results) and a permissive penalty of p &lt; 0.25 for model selection. This way we can determine if there are any potential QTL that may be just below our threshold of detection. </w:t>
-      </w:r>
-    </w:p>
-    <w:p/>
-    <w:p>
-      <w:r>
-        <w:t>This is visualized on the ‘mqm.LOD.profile.trait.pdf’ plot. The line printed in black is associated with QTLs that are called significant, the grey line is the analysis performed using the lighter penalty. The red line plotted is of no consequence in the analysis but illustrates the scanone LOD score significance threshold based upon 1000 permutations.</w:t>
+        <w:t xml:space="preserve">When we perform the </w:t>
+      </w:r>
+      <w:proofErr w:type="spellStart"/>
+      <w:r>
+        <w:t>stepwiseqtl</w:t>
+      </w:r>
+      <w:proofErr w:type="spellEnd"/>
+      <w:r>
+        <w:t xml:space="preserve"> analysis we do the analysis with 2 different significance penalties, a stringent penalty of p-value &lt; 0.05 (that is used to determine significant results) and a permissive penalty of p &lt; 0.25 for model selection. This way we can determine if there are any potential QTL that may be just below our threshold of detection. </w:t>
+      </w:r>
+    </w:p>
+    <w:p/>
+    <w:p>
+      <w:r>
+        <w:t xml:space="preserve">This is visualized on the ‘mqm.LOD.profile.trait.pdf’ plot. The line printed in black is associated with QTLs that are called </w:t>
+      </w:r>
+      <w:proofErr w:type="gramStart"/>
+      <w:r>
+        <w:t>significant,</w:t>
+      </w:r>
+      <w:proofErr w:type="gramEnd"/>
+      <w:r>
+        <w:t xml:space="preserve"> the grey line is the analysis performed using the lighter penalty. The red line plotted is of no consequence in the analysis but illustrates the </w:t>
+      </w:r>
+      <w:proofErr w:type="spellStart"/>
+      <w:r>
+        <w:t>scanone</w:t>
+      </w:r>
+      <w:proofErr w:type="spellEnd"/>
+      <w:r>
+        <w:t xml:space="preserve"> LOD score significance threshold based upon 1000 permutations.</w:t>
       </w:r>
     </w:p>
     <w:p>
@@ -1686,11 +2568,19 @@
       <w:r>
         <w:t>~/</w:t>
       </w:r>
-      <w:r>
-        <w:rPr>
-          <w:b/>
-        </w:rPr>
-        <w:t>example_output/height_46</w:t>
+      <w:proofErr w:type="spellStart"/>
+      <w:r>
+        <w:rPr>
+          <w:b/>
+        </w:rPr>
+        <w:t>example_output</w:t>
+      </w:r>
+      <w:proofErr w:type="spellEnd"/>
+      <w:r>
+        <w:rPr>
+          <w:b/>
+        </w:rPr>
+        <w:t>/height_46</w:t>
       </w:r>
       <w:r>
         <w:rPr>
@@ -1714,10 +2604,28 @@
         <w:t>The results here are formatted very similar to the results of the other directories, with some small differences. Boxplots and histograms are compared between treatments here in the files (boxplot.trait.pdf and histogram_of_trait.pdf), and the difference between treatments is reflected as a p-value. There is also a histogram of the difference between treatments (condition1 – condition2) plotte</w:t>
       </w:r>
       <w:r>
-        <w:t>d in the ‘histogram of trait[dense.sparse</w:t>
-      </w:r>
-      <w:r>
-        <w:t>].pdf’ file.</w:t>
+        <w:t xml:space="preserve">d in the ‘histogram of </w:t>
+      </w:r>
+      <w:proofErr w:type="gramStart"/>
+      <w:r>
+        <w:t>trait[</w:t>
+      </w:r>
+      <w:proofErr w:type="spellStart"/>
+      <w:proofErr w:type="gramEnd"/>
+      <w:r>
+        <w:t>dense.sparse</w:t>
+      </w:r>
+      <w:proofErr w:type="spellEnd"/>
+      <w:r>
+        <w:t>].</w:t>
+      </w:r>
+      <w:proofErr w:type="spellStart"/>
+      <w:r>
+        <w:t>pdf</w:t>
+      </w:r>
+      <w:proofErr w:type="spellEnd"/>
+      <w:r>
+        <w:t>’ file.</w:t>
       </w:r>
     </w:p>
     <w:p/>
@@ -1789,11 +2697,19 @@
       <w:r>
         <w:t>‘~/</w:t>
       </w:r>
-      <w:r>
-        <w:rPr>
-          <w:b/>
-        </w:rPr>
-        <w:t>example_output/height_46</w:t>
+      <w:proofErr w:type="spellStart"/>
+      <w:r>
+        <w:rPr>
+          <w:b/>
+        </w:rPr>
+        <w:t>example_output</w:t>
+      </w:r>
+      <w:proofErr w:type="spellEnd"/>
+      <w:r>
+        <w:rPr>
+          <w:b/>
+        </w:rPr>
+        <w:t>/height_46</w:t>
       </w:r>
       <w:r>
         <w:rPr>
@@ -1805,7 +2721,21 @@
         <w:rPr>
           <w:b/>
         </w:rPr>
-        <w:t>/comparison/scanone.out’</w:t>
+        <w:t>/comparison/</w:t>
+      </w:r>
+      <w:proofErr w:type="spellStart"/>
+      <w:r>
+        <w:rPr>
+          <w:b/>
+        </w:rPr>
+        <w:t>scanone.out</w:t>
+      </w:r>
+      <w:proofErr w:type="spellEnd"/>
+      <w:r>
+        <w:rPr>
+          <w:b/>
+        </w:rPr>
+        <w:t>’</w:t>
       </w:r>
       <w:r>
         <w:t xml:space="preserve"> and the ‘</w:t>
@@ -1813,11 +2743,19 @@
       <w:r>
         <w:t>‘~/</w:t>
       </w:r>
-      <w:r>
-        <w:rPr>
-          <w:b/>
-        </w:rPr>
-        <w:t>example_output/height_46</w:t>
+      <w:proofErr w:type="spellStart"/>
+      <w:r>
+        <w:rPr>
+          <w:b/>
+        </w:rPr>
+        <w:t>example_output</w:t>
+      </w:r>
+      <w:proofErr w:type="spellEnd"/>
+      <w:r>
+        <w:rPr>
+          <w:b/>
+        </w:rPr>
+        <w:t>/height_46</w:t>
       </w:r>
       <w:r>
         <w:rPr>
@@ -1835,7 +2773,21 @@
         <w:rPr>
           <w:b/>
         </w:rPr>
-        <w:t>comparison/mqm.out’</w:t>
+        <w:t>comparison/</w:t>
+      </w:r>
+      <w:proofErr w:type="spellStart"/>
+      <w:r>
+        <w:rPr>
+          <w:b/>
+        </w:rPr>
+        <w:t>mqm.out</w:t>
+      </w:r>
+      <w:proofErr w:type="spellEnd"/>
+      <w:r>
+        <w:rPr>
+          <w:b/>
+        </w:rPr>
+        <w:t>’</w:t>
       </w:r>
       <w:r>
         <w:t xml:space="preserve"> are structured like their single trait counterparts but perform the same analysis on the numerical difference between</w:t>
@@ -1879,10 +2831,26 @@
         <w:t>We have written an add-on function to aggregate the summary tables from individ</w:t>
       </w:r>
       <w:r>
-        <w:t>ual traits/timepoints after</w:t>
-      </w:r>
-      <w:r>
-        <w:t xml:space="preserve"> run of the foxy_qtl_pipeline. </w:t>
+        <w:t>ual traits/</w:t>
+      </w:r>
+      <w:proofErr w:type="spellStart"/>
+      <w:r>
+        <w:t>timepoints</w:t>
+      </w:r>
+      <w:proofErr w:type="spellEnd"/>
+      <w:r>
+        <w:t xml:space="preserve"> after</w:t>
+      </w:r>
+      <w:r>
+        <w:t xml:space="preserve"> run of the </w:t>
+      </w:r>
+      <w:proofErr w:type="spellStart"/>
+      <w:r>
+        <w:t>foxy_qtl_pipeline</w:t>
+      </w:r>
+      <w:proofErr w:type="spellEnd"/>
+      <w:r>
+        <w:t xml:space="preserve">. </w:t>
       </w:r>
       <w:r>
         <w:t>This program also makes a plot all QTL identified in the experiment colored by treatment and launches our function valued trait QTL pipeline</w:t>
@@ -1897,8 +2865,16 @@
         <w:rPr>
           <w:b/>
         </w:rPr>
-        <w:t>‘~/example_output</w:t>
-      </w:r>
+        <w:t>‘~/</w:t>
+      </w:r>
+      <w:proofErr w:type="spellStart"/>
+      <w:r>
+        <w:rPr>
+          <w:b/>
+        </w:rPr>
+        <w:t>example_output</w:t>
+      </w:r>
+      <w:proofErr w:type="spellEnd"/>
       <w:r>
         <w:t>’</w:t>
       </w:r>
@@ -1911,45 +2887,79 @@
       <w:r>
         <w:br/>
       </w:r>
+      <w:proofErr w:type="spellStart"/>
       <w:r>
         <w:rPr>
           <w:color w:val="FFFFFF" w:themeColor="background1"/>
           <w:highlight w:val="black"/>
         </w:rPr>
-        <w:t>user@computer~]$</w:t>
-      </w:r>
-      <w:r>
-        <w:rPr>
-          <w:highlight w:val="black"/>
-        </w:rPr>
-        <w:t xml:space="preserve"> </w:t>
-      </w:r>
+        <w:t>user@computer</w:t>
+      </w:r>
+      <w:proofErr w:type="spellEnd"/>
       <w:r>
         <w:rPr>
           <w:color w:val="FFFFFF" w:themeColor="background1"/>
           <w:highlight w:val="black"/>
         </w:rPr>
-        <w:t>python</w:t>
+        <w:t>~]$</w:t>
+      </w:r>
+      <w:r>
+        <w:rPr>
+          <w:highlight w:val="black"/>
+        </w:rPr>
+        <w:t xml:space="preserve"> </w:t>
       </w:r>
       <w:r>
         <w:rPr>
           <w:color w:val="FFFFFF" w:themeColor="background1"/>
           <w:highlight w:val="black"/>
         </w:rPr>
-        <w:t xml:space="preserve"> plot_common_qtl.py -i example_output</w:t>
+        <w:t>python</w:t>
       </w:r>
       <w:r>
         <w:rPr>
           <w:color w:val="FFFFFF" w:themeColor="background1"/>
           <w:highlight w:val="black"/>
         </w:rPr>
-        <w:t xml:space="preserve">  </w:t>
-      </w:r>
+        <w:t xml:space="preserve"> plot_common_qtl.py -</w:t>
+      </w:r>
+      <w:proofErr w:type="spellStart"/>
       <w:r>
         <w:rPr>
           <w:color w:val="FFFFFF" w:themeColor="background1"/>
           <w:highlight w:val="black"/>
         </w:rPr>
+        <w:t>i</w:t>
+      </w:r>
+      <w:proofErr w:type="spellEnd"/>
+      <w:r>
+        <w:rPr>
+          <w:color w:val="FFFFFF" w:themeColor="background1"/>
+          <w:highlight w:val="black"/>
+        </w:rPr>
+        <w:t xml:space="preserve"> </w:t>
+      </w:r>
+      <w:proofErr w:type="spellStart"/>
+      <w:r>
+        <w:rPr>
+          <w:color w:val="FFFFFF" w:themeColor="background1"/>
+          <w:highlight w:val="black"/>
+        </w:rPr>
+        <w:t>example_output</w:t>
+      </w:r>
+      <w:proofErr w:type="spellEnd"/>
+      <w:r>
+        <w:rPr>
+          <w:color w:val="FFFFFF" w:themeColor="background1"/>
+          <w:highlight w:val="black"/>
+        </w:rPr>
+        <w:t xml:space="preserve">  </w:t>
+      </w:r>
+      <w:r>
+        <w:rPr>
+          <w:color w:val="FFFFFF" w:themeColor="background1"/>
+          <w:highlight w:val="black"/>
+        </w:rPr>
         <w:t xml:space="preserve">-c y –t y </w:t>
       </w:r>
     </w:p>
@@ -1968,16 +2978,72 @@
         <w:t xml:space="preserve"> means that this QTL was detected by using the numerical difference</w:t>
       </w:r>
       <w:r>
-        <w:t>, the relative difference and the ratio between treatments as a trait (can be comp_diff, comp_rel_diff, or comp_ratio).</w:t>
-      </w:r>
-    </w:p>
-    <w:p/>
-    <w:p>
-      <w:r>
-        <w:t>This script generates the famous banan banners first conceptualized and produced by Darshi Banan. It plots the location of each ‘raw’ type QTL along the x-axis faceting by chromosome. The y-axis is the % of variance that is explained by the locus. The color of plotting characters corresponds to their treatment (red = dense, black = sparse) and the direction indicates the directional effect of the B100 allele.</w:t>
-      </w:r>
-      <w:r>
-        <w:t xml:space="preserve"> The bars correspond to the 1.5 LOD confidence interval.</w:t>
+        <w:t xml:space="preserve">, the relative difference and the ratio between treatments as a trait (can be </w:t>
+      </w:r>
+      <w:proofErr w:type="spellStart"/>
+      <w:r>
+        <w:t>comp_diff</w:t>
+      </w:r>
+      <w:proofErr w:type="spellEnd"/>
+      <w:r>
+        <w:t xml:space="preserve">, </w:t>
+      </w:r>
+      <w:proofErr w:type="spellStart"/>
+      <w:r>
+        <w:t>comp_rel_diff</w:t>
+      </w:r>
+      <w:proofErr w:type="spellEnd"/>
+      <w:r>
+        <w:t xml:space="preserve">, or </w:t>
+      </w:r>
+      <w:proofErr w:type="spellStart"/>
+      <w:r>
+        <w:t>comp_ratio</w:t>
+      </w:r>
+      <w:proofErr w:type="spellEnd"/>
+      <w:r>
+        <w:t>).</w:t>
+      </w:r>
+    </w:p>
+    <w:p/>
+    <w:p>
+      <w:r>
+        <w:t xml:space="preserve">This script generates the famous </w:t>
+      </w:r>
+      <w:proofErr w:type="spellStart"/>
+      <w:r>
+        <w:t>banan</w:t>
+      </w:r>
+      <w:proofErr w:type="spellEnd"/>
+      <w:r>
+        <w:t xml:space="preserve"> banners first conceptualized and produced by </w:t>
+      </w:r>
+      <w:proofErr w:type="spellStart"/>
+      <w:r>
+        <w:t>Darshi</w:t>
+      </w:r>
+      <w:proofErr w:type="spellEnd"/>
+      <w:r>
+        <w:t xml:space="preserve"> </w:t>
+      </w:r>
+      <w:proofErr w:type="spellStart"/>
+      <w:r>
+        <w:t>Banan</w:t>
+      </w:r>
+      <w:proofErr w:type="spellEnd"/>
+      <w:r>
+        <w:t>. It plots the location of each ‘raw’ type QTL along the x-axis faceting by chromosome. The y-axis is the % of variance that is explained by the locus. The color of plotting characters corresponds to their treatment (red = dense, black = sparse) and the direction indicates the directional effect of the B100 allele.</w:t>
+      </w:r>
+      <w:r>
+        <w:t xml:space="preserve"> The bars correspond </w:t>
+      </w:r>
+      <w:proofErr w:type="gramStart"/>
+      <w:r>
+        <w:t>to the 1.5 LOD confidence interval</w:t>
+      </w:r>
+      <w:proofErr w:type="gramEnd"/>
+      <w:r>
+        <w:t>.</w:t>
       </w:r>
     </w:p>
     <w:p/>
@@ -2035,7 +3101,23 @@
         <w:t xml:space="preserve">If the time series flag is set to ‘y’ (-t y) the function valued QTL pipeline will be performed. </w:t>
       </w:r>
       <w:r>
-        <w:t>The output will be written into two directories named ‘timeseries.treatment’ (timeseries.dense).</w:t>
+        <w:t>The output will be written into two directories named ‘</w:t>
+      </w:r>
+      <w:proofErr w:type="spellStart"/>
+      <w:r>
+        <w:t>timeseries.treatment</w:t>
+      </w:r>
+      <w:proofErr w:type="spellEnd"/>
+      <w:r>
+        <w:t>’ (</w:t>
+      </w:r>
+      <w:proofErr w:type="spellStart"/>
+      <w:r>
+        <w:t>timeseries.dense</w:t>
+      </w:r>
+      <w:proofErr w:type="spellEnd"/>
+      <w:r>
+        <w:t>).</w:t>
       </w:r>
     </w:p>
     <w:p/>
@@ -2050,10 +3132,47 @@
         <w:t>point</w:t>
       </w:r>
       <w:r>
-        <w:t xml:space="preserve"> using the scanoneF() function. </w:t>
-      </w:r>
-      <w:r>
-        <w:t xml:space="preserve">The results of which are written to a file named: ‘qtl.table.so.F_output_example.dense’. This file lists the QTLs identified as rows and the significance based upon two different types of analysis, slod and mlod. </w:t>
+        <w:t xml:space="preserve"> using the </w:t>
+      </w:r>
+      <w:proofErr w:type="spellStart"/>
+      <w:proofErr w:type="gramStart"/>
+      <w:r>
+        <w:t>scanoneF</w:t>
+      </w:r>
+      <w:proofErr w:type="spellEnd"/>
+      <w:r>
+        <w:t>(</w:t>
+      </w:r>
+      <w:proofErr w:type="gramEnd"/>
+      <w:r>
+        <w:t xml:space="preserve">) function. </w:t>
+      </w:r>
+      <w:r>
+        <w:t>The results of which are written to a file named: ‘</w:t>
+      </w:r>
+      <w:proofErr w:type="spellStart"/>
+      <w:r>
+        <w:t>qtl.table.so.F_output_example.dense</w:t>
+      </w:r>
+      <w:proofErr w:type="spellEnd"/>
+      <w:r>
+        <w:t xml:space="preserve">’. This file lists the QTLs identified as rows and the significance based upon two different types of analysis, </w:t>
+      </w:r>
+      <w:proofErr w:type="spellStart"/>
+      <w:r>
+        <w:t>slod</w:t>
+      </w:r>
+      <w:proofErr w:type="spellEnd"/>
+      <w:r>
+        <w:t xml:space="preserve"> and </w:t>
+      </w:r>
+      <w:proofErr w:type="spellStart"/>
+      <w:r>
+        <w:t>mlod</w:t>
+      </w:r>
+      <w:proofErr w:type="spellEnd"/>
+      <w:r>
+        <w:t xml:space="preserve">. </w:t>
       </w:r>
     </w:p>
     <w:p/>
@@ -2116,7 +3235,44 @@
     </w:p>
     <w:p>
       <w:r>
-        <w:t>The program then performs stepwiseqtl multiple QTL model selection using the stepwiseqtlF function. Penalties for an additive QTL model are based upon the the output from the scanoneF permutations performed above. The maximum model size is limited to 9 QTL.</w:t>
+        <w:t xml:space="preserve">The program then performs </w:t>
+      </w:r>
+      <w:proofErr w:type="spellStart"/>
+      <w:r>
+        <w:t>stepwiseqtl</w:t>
+      </w:r>
+      <w:proofErr w:type="spellEnd"/>
+      <w:r>
+        <w:t xml:space="preserve"> multiple QTL model selection using the </w:t>
+      </w:r>
+      <w:proofErr w:type="spellStart"/>
+      <w:r>
+        <w:t>stepwiseqtlF</w:t>
+      </w:r>
+      <w:proofErr w:type="spellEnd"/>
+      <w:r>
+        <w:t xml:space="preserve"> function. Penalties for an additive QTL model are based upon </w:t>
+      </w:r>
+      <w:proofErr w:type="gramStart"/>
+      <w:r>
+        <w:t xml:space="preserve">the </w:t>
+      </w:r>
+      <w:proofErr w:type="spellStart"/>
+      <w:r>
+        <w:t>the</w:t>
+      </w:r>
+      <w:proofErr w:type="spellEnd"/>
+      <w:proofErr w:type="gramEnd"/>
+      <w:r>
+        <w:t xml:space="preserve"> output from the </w:t>
+      </w:r>
+      <w:proofErr w:type="spellStart"/>
+      <w:r>
+        <w:t>scanoneF</w:t>
+      </w:r>
+      <w:proofErr w:type="spellEnd"/>
+      <w:r>
+        <w:t xml:space="preserve"> permutations performed above. The maximum model size is limited to 9 QTL.</w:t>
       </w:r>
       <w:r>
         <w:t xml:space="preserve"> </w:t>
@@ -2128,7 +3284,31 @@
         <w:t>This analysis is performed within treatments</w:t>
       </w:r>
       <w:r>
-        <w:t xml:space="preserve"> and is performed based upon the SLOD, MLOD and upon a model selected upon all major QTL identified across the entire experimental treatment (KLOD). The QTLs identified and their effect size at different time points are found in tables named ‘type_treatment_basedirectory.csv’ (ex/ slodeff_dense_example_output.csv’).  The results are plotted in a pdf document named (ex/ mqm_timeseries_qtl_example_output.dense.slod.pdf). A plot the the effect size of these QTL is in a pdf named (ex/mqm_timeseries_fx_size_slod_example_output.dense.pdf).</w:t>
+        <w:t xml:space="preserve"> and is performed based upon the SLOD, MLOD and upon a model selected upon all major QTL identified across the entire experimental treatment (KLOD). The QTLs identified and their effect size at different time points are found in tables named ‘type_treatment_basedirectory.csv’ (ex/ slodeff_dense_example_output.csv’).  The results are plotted in a </w:t>
+      </w:r>
+      <w:proofErr w:type="spellStart"/>
+      <w:r>
+        <w:t>pdf</w:t>
+      </w:r>
+      <w:proofErr w:type="spellEnd"/>
+      <w:r>
+        <w:t xml:space="preserve"> document named (ex/ mqm_timeseries_qtl_example_output.dense.slod.pdf). A plot </w:t>
+      </w:r>
+      <w:r>
+        <w:t xml:space="preserve">of </w:t>
+      </w:r>
+      <w:bookmarkStart w:id="0" w:name="_GoBack"/>
+      <w:bookmarkEnd w:id="0"/>
+      <w:r>
+        <w:t xml:space="preserve">the effect size of these QTL is in a </w:t>
+      </w:r>
+      <w:proofErr w:type="spellStart"/>
+      <w:r>
+        <w:t>pdf</w:t>
+      </w:r>
+      <w:proofErr w:type="spellEnd"/>
+      <w:r>
+        <w:t xml:space="preserve"> named (ex/mqm_timeseries_fx_size_slod_example_output.dense.pdf).</w:t>
       </w:r>
     </w:p>
     <w:p/>
@@ -2194,14 +3374,30 @@
     </w:p>
     <w:p>
       <w:r>
-        <w:t xml:space="preserve">Also available is a QTL pipeline that does this sort of analysis give QTL that you may have prior knowledge about. Launching these jobs and the structure of the results is almost identical to our standard pathway. </w:t>
+        <w:t xml:space="preserve">Also available is a QTL pipeline that does this sort of analysis </w:t>
+      </w:r>
+      <w:proofErr w:type="gramStart"/>
+      <w:r>
+        <w:t>give</w:t>
+      </w:r>
+      <w:proofErr w:type="gramEnd"/>
+      <w:r>
+        <w:t xml:space="preserve"> QTL that you may have prior knowledge about. Launching these jobs and the structure of the results is almost identical to our standard pathway. </w:t>
       </w:r>
       <w:r>
         <w:br/>
       </w:r>
       <w:r>
         <w:br/>
-        <w:t xml:space="preserve">The pipeline names are appended with the text string ‘_known_markers’. It also depends upon the existence of a file named ‘markers_for_fixed_model.csv’. </w:t>
+        <w:t>The pipeline names are appended with the text string ‘_</w:t>
+      </w:r>
+      <w:proofErr w:type="spellStart"/>
+      <w:r>
+        <w:t>known_markers</w:t>
+      </w:r>
+      <w:proofErr w:type="spellEnd"/>
+      <w:r>
+        <w:t xml:space="preserve">’. It also depends upon the existence of a file named ‘markers_for_fixed_model.csv’. </w:t>
       </w:r>
       <w:r>
         <w:t>See the file included for an example of how to format this table.</w:t>
@@ -2211,7 +3407,15 @@
       </w:r>
       <w:r>
         <w:br/>
-        <w:t xml:space="preserve">If anything is unclear please don’t hesitate to send me an e-mail. </w:t>
+        <w:t xml:space="preserve">If anything is unclear please don’t hesitate to send me </w:t>
+      </w:r>
+      <w:proofErr w:type="gramStart"/>
+      <w:r>
+        <w:t>an e</w:t>
+      </w:r>
+      <w:proofErr w:type="gramEnd"/>
+      <w:r>
+        <w:t xml:space="preserve">-mail. </w:t>
       </w:r>
     </w:p>
     <w:p/>
@@ -2228,7 +3432,15 @@
     <w:p/>
     <w:p>
       <w:r>
-        <w:t>Thank you for checking out our foxy_qtl_pipeline! =)</w:t>
+        <w:t xml:space="preserve">Thank you for checking out our </w:t>
+      </w:r>
+      <w:proofErr w:type="spellStart"/>
+      <w:r>
+        <w:t>foxy_qtl_pipeline</w:t>
+      </w:r>
+      <w:proofErr w:type="spellEnd"/>
+      <w:r>
+        <w:t>! =)</w:t>
       </w:r>
     </w:p>
     <w:p/>
@@ -2244,7 +3456,23 @@
         <w:t xml:space="preserve">1] </w:t>
       </w:r>
       <w:r>
-        <w:t>Broman KW, Wu H, Sen Ś, Churchill GA (2003) R/qtl: QTL mapping in experimental crosses. Bioinformatics 19:889-890</w:t>
+        <w:t xml:space="preserve">Broman KW, Wu H, </w:t>
+      </w:r>
+      <w:proofErr w:type="spellStart"/>
+      <w:r>
+        <w:t>Sen</w:t>
+      </w:r>
+      <w:proofErr w:type="spellEnd"/>
+      <w:r>
+        <w:t xml:space="preserve"> Ś, Churchill GA (2003) R/</w:t>
+      </w:r>
+      <w:proofErr w:type="spellStart"/>
+      <w:r>
+        <w:t>qtl</w:t>
+      </w:r>
+      <w:proofErr w:type="spellEnd"/>
+      <w:r>
+        <w:t>: QTL mapping in experimental crosses. Bioinformatics 19:889-890</w:t>
       </w:r>
     </w:p>
     <w:p/>
@@ -2252,24 +3480,42 @@
       <w:r>
         <w:t xml:space="preserve">2] </w:t>
       </w:r>
-      <w:r>
-        <w:t xml:space="preserve">Kwak et al. (2014) A simple </w:t>
-      </w:r>
-      <w:r>
-        <w:t xml:space="preserve">regression-based method to map </w:t>
-      </w:r>
-      <w:r>
-        <w:t>quantitative trait loci underl</w:t>
-      </w:r>
-      <w:r>
-        <w:t>ying function-valued phenotypes.</w:t>
-      </w:r>
-      <w:bookmarkStart w:id="0" w:name="_GoBack"/>
-      <w:bookmarkEnd w:id="0"/>
-      <w:r>
-        <w:t xml:space="preserve"> Genetics 197: 1409-1416</w:t>
-      </w:r>
-    </w:p>
+      <w:proofErr w:type="spellStart"/>
+      <w:r>
+        <w:t>Kwak</w:t>
+      </w:r>
+      <w:proofErr w:type="spellEnd"/>
+      <w:r>
+        <w:t xml:space="preserve"> et al. (201</w:t>
+      </w:r>
+      <w:r>
+        <w:t>3</w:t>
+      </w:r>
+      <w:r>
+        <w:t xml:space="preserve">) </w:t>
+      </w:r>
+      <w:r>
+        <w:t>Mapping Quantitative Trait Loci Underlying Function-Valued Traits Using Functional Principal Component Analysis and Multi-Trait Mapping</w:t>
+      </w:r>
+      <w:r>
+        <w:t>.</w:t>
+      </w:r>
+      <w:r>
+        <w:t xml:space="preserve">  G3 </w:t>
+      </w:r>
+      <w:r>
+        <w:t>2015 Nov 3</w:t>
+      </w:r>
+      <w:proofErr w:type="gramStart"/>
+      <w:r>
+        <w:t>;6</w:t>
+      </w:r>
+      <w:proofErr w:type="gramEnd"/>
+      <w:r>
+        <w:t>(1):79-86</w:t>
+      </w:r>
+    </w:p>
+    <w:p/>
     <w:sectPr>
       <w:pgSz w:w="12240" w:h="15840"/>
       <w:pgMar w:top="1440" w:right="1800" w:bottom="1440" w:left="1800" w:header="720" w:footer="720" w:gutter="0"/>
@@ -2560,7 +3806,6 @@
   <w:style w:type="character" w:default="1" w:styleId="DefaultParagraphFont">
     <w:name w:val="Default Paragraph Font"/>
     <w:uiPriority w:val="1"/>
-    <w:semiHidden/>
     <w:unhideWhenUsed/>
   </w:style>
   <w:style w:type="table" w:default="1" w:styleId="TableNormal">
@@ -2796,7 +4041,6 @@
   <w:style w:type="character" w:default="1" w:styleId="DefaultParagraphFont">
     <w:name w:val="Default Paragraph Font"/>
     <w:uiPriority w:val="1"/>
-    <w:semiHidden/>
     <w:unhideWhenUsed/>
   </w:style>
   <w:style w:type="table" w:default="1" w:styleId="TableNormal">

</xml_diff>